<commit_message>
Added team finder search bar
</commit_message>
<xml_diff>
--- a/tpserver/rest/doc/teamplay_restful_api.docx
+++ b/tpserver/rest/doc/teamplay_restful_api.docx
@@ -1,149 +1,146 @@
 
 <file path=word/document.xml><?xml version="1.0" encoding="utf-8"?>
-<w:document xmlns:wpc="http://schemas.microsoft.com/office/word/2010/wordprocessingCanvas" xmlns:cx="http://schemas.microsoft.com/office/drawing/2014/chartex" xmlns:cx1="http://schemas.microsoft.com/office/drawing/2015/9/8/chartex" xmlns:mc="http://schemas.openxmlformats.org/markup-compatibility/2006" xmlns:o="urn:schemas-microsoft-com:office:office" xmlns:r="http://schemas.openxmlformats.org/officeDocument/2006/relationships" xmlns:m="http://schemas.openxmlformats.org/officeDocument/2006/math" xmlns:v="urn:schemas-microsoft-com:vml" xmlns:wp14="http://schemas.microsoft.com/office/word/2010/wordprocessingDrawing" xmlns:wp="http://schemas.openxmlformats.org/drawingml/2006/wordprocessingDrawing" xmlns:w10="urn:schemas-microsoft-com:office:word" xmlns:w="http://schemas.openxmlformats.org/wordprocessingml/2006/main" xmlns:w14="http://schemas.microsoft.com/office/word/2010/wordml" xmlns:w15="http://schemas.microsoft.com/office/word/2012/wordml" xmlns:w16se="http://schemas.microsoft.com/office/word/2015/wordml/symex" xmlns:wpg="http://schemas.microsoft.com/office/word/2010/wordprocessingGroup" xmlns:wpi="http://schemas.microsoft.com/office/word/2010/wordprocessingInk" xmlns:wne="http://schemas.microsoft.com/office/word/2006/wordml" xmlns:wps="http://schemas.microsoft.com/office/word/2010/wordprocessingShape" mc:Ignorable="w14 w15 w16se wp14">
+<w:document xmlns:wpc="http://schemas.microsoft.com/office/word/2010/wordprocessingCanvas" xmlns:cx="http://schemas.microsoft.com/office/drawing/2014/chartex" xmlns:cx1="http://schemas.microsoft.com/office/drawing/2015/9/8/chartex" xmlns:cx2="http://schemas.microsoft.com/office/drawing/2015/10/21/chartex" xmlns:cx3="http://schemas.microsoft.com/office/drawing/2016/5/9/chartex" xmlns:cx4="http://schemas.microsoft.com/office/drawing/2016/5/10/chartex" xmlns:cx5="http://schemas.microsoft.com/office/drawing/2016/5/11/chartex" xmlns:cx6="http://schemas.microsoft.com/office/drawing/2016/5/12/chartex" xmlns:cx7="http://schemas.microsoft.com/office/drawing/2016/5/13/chartex" xmlns:cx8="http://schemas.microsoft.com/office/drawing/2016/5/14/chartex" xmlns:mc="http://schemas.openxmlformats.org/markup-compatibility/2006" xmlns:aink="http://schemas.microsoft.com/office/drawing/2016/ink" xmlns:am3d="http://schemas.microsoft.com/office/drawing/2017/model3d" xmlns:o="urn:schemas-microsoft-com:office:office" xmlns:oel="http://schemas.microsoft.com/office/2019/extlst" xmlns:r="http://schemas.openxmlformats.org/officeDocument/2006/relationships" xmlns:m="http://schemas.openxmlformats.org/officeDocument/2006/math" xmlns:v="urn:schemas-microsoft-com:vml" xmlns:wp14="http://schemas.microsoft.com/office/word/2010/wordprocessingDrawing" xmlns:wp="http://schemas.openxmlformats.org/drawingml/2006/wordprocessingDrawing" xmlns:w10="urn:schemas-microsoft-com:office:word" xmlns:w="http://schemas.openxmlformats.org/wordprocessingml/2006/main" xmlns:w14="http://schemas.microsoft.com/office/word/2010/wordml" xmlns:w15="http://schemas.microsoft.com/office/word/2012/wordml" xmlns:w16cex="http://schemas.microsoft.com/office/word/2018/wordml/cex" xmlns:w16cid="http://schemas.microsoft.com/office/word/2016/wordml/cid" xmlns:w16="http://schemas.microsoft.com/office/word/2018/wordml" xmlns:w16du="http://schemas.microsoft.com/office/word/2023/wordml/word16du" xmlns:w16sdtdh="http://schemas.microsoft.com/office/word/2020/wordml/sdtdatahash" xmlns:w16se="http://schemas.microsoft.com/office/word/2015/wordml/symex" xmlns:wpg="http://schemas.microsoft.com/office/word/2010/wordprocessingGroup" xmlns:wpi="http://schemas.microsoft.com/office/word/2010/wordprocessingInk" xmlns:wne="http://schemas.microsoft.com/office/word/2006/wordml" xmlns:wps="http://schemas.microsoft.com/office/word/2010/wordprocessingShape" mc:Ignorable="w14 w15 w16se w16cid w16 w16cex w16sdtdh w16du wp14">
   <w:body>
     <w:p>
       <w:pPr>
         <w:pStyle w:val="Heading2"/>
         <w:rPr>
           <w:rFonts w:asciiTheme="minorHAnsi" w:hAnsiTheme="minorHAnsi"/>
+          <w:lang w:val="en-US"/>
         </w:rPr>
       </w:pPr>
       <w:r>
         <w:rPr>
           <w:rFonts w:asciiTheme="minorHAnsi" w:hAnsiTheme="minorHAnsi"/>
+          <w:lang w:val="en-US"/>
         </w:rPr>
         <w:t>Introduction</w:t>
       </w:r>
     </w:p>
-    <w:p/>
     <w:p>
+      <w:pPr>
+        <w:rPr>
+          <w:lang w:val="en-US"/>
+        </w:rPr>
+      </w:pPr>
+    </w:p>
+    <w:p>
+      <w:pPr>
+        <w:rPr>
+          <w:lang w:val="en-US"/>
+        </w:rPr>
+      </w:pPr>
       <w:r>
-        <w:t xml:space="preserve">Teamplay offers a </w:t>
+        <w:rPr>
+          <w:lang w:val="en-US"/>
+        </w:rPr>
+        <w:t>Teamplay offers a RESTful API interface that allows HTTP GET requests to collect data from tournament database</w:t>
       </w:r>
       <w:r>
-        <w:t xml:space="preserve">RESTful API interface that </w:t>
+        <w:rPr>
+          <w:lang w:val="en-US"/>
+        </w:rPr>
+        <w:t>s</w:t>
       </w:r>
       <w:r>
-        <w:t xml:space="preserve">allows </w:t>
+        <w:rPr>
+          <w:lang w:val="en-US"/>
+        </w:rPr>
+        <w:t xml:space="preserve">. It is </w:t>
       </w:r>
       <w:r>
-        <w:t xml:space="preserve">HTTP </w:t>
+        <w:rPr>
+          <w:lang w:val="en-US"/>
+        </w:rPr>
+        <w:t xml:space="preserve">readonly and therefore </w:t>
       </w:r>
       <w:r>
-        <w:t xml:space="preserve">GET </w:t>
+        <w:rPr>
+          <w:lang w:val="en-US"/>
+        </w:rPr>
+        <w:t>not possible to change the state of the system in any way. Upon a GET request, the server will respond with a result in the form of JSON</w:t>
       </w:r>
       <w:r>
-        <w:t xml:space="preserve">requests to </w:t>
-      </w:r>
-      <w:r>
-        <w:t>collect</w:t>
-      </w:r>
-      <w:r>
+        <w:rPr>
+          <w:lang w:val="en-US"/>
+        </w:rPr>
         <w:t xml:space="preserve"> data</w:t>
       </w:r>
       <w:r>
-        <w:t xml:space="preserve"> from tournament database</w:t>
-      </w:r>
-      <w:r>
-        <w:t>s</w:t>
-      </w:r>
-      <w:r>
-        <w:t>.</w:t>
-      </w:r>
-      <w:r>
-        <w:t xml:space="preserve"> </w:t>
-      </w:r>
-      <w:r>
-        <w:t xml:space="preserve">It </w:t>
-      </w:r>
-      <w:r>
-        <w:t xml:space="preserve">is </w:t>
-      </w:r>
-      <w:r>
-        <w:t xml:space="preserve">readonly and therefore </w:t>
-      </w:r>
-      <w:r>
-        <w:t xml:space="preserve">not possible to </w:t>
-      </w:r>
-      <w:r>
-        <w:t xml:space="preserve">change the state of the system in any way. </w:t>
-      </w:r>
-      <w:r>
-        <w:t xml:space="preserve">Upon a GET </w:t>
-      </w:r>
-      <w:r>
-        <w:t xml:space="preserve">request, </w:t>
-      </w:r>
-      <w:r>
-        <w:t xml:space="preserve">the </w:t>
-      </w:r>
-      <w:r>
-        <w:t xml:space="preserve">server </w:t>
-      </w:r>
-      <w:r>
-        <w:t xml:space="preserve">will </w:t>
-      </w:r>
-      <w:r>
-        <w:t xml:space="preserve">respond with </w:t>
-      </w:r>
-      <w:r>
-        <w:t>a</w:t>
-      </w:r>
-      <w:r>
-        <w:t xml:space="preserve"> result in the form of JSON</w:t>
-      </w:r>
-      <w:r>
-        <w:t xml:space="preserve"> data</w:t>
-      </w:r>
-      <w:r>
+        <w:rPr>
+          <w:lang w:val="en-US"/>
+        </w:rPr>
         <w:t>.</w:t>
       </w:r>
     </w:p>
-    <w:p/>
     <w:p>
       <w:pPr>
+        <w:rPr>
+          <w:lang w:val="en-US"/>
+        </w:rPr>
+      </w:pPr>
+    </w:p>
+    <w:p>
+      <w:pPr>
         <w:pStyle w:val="Heading2"/>
         <w:rPr>
           <w:rFonts w:asciiTheme="minorHAnsi" w:hAnsiTheme="minorHAnsi"/>
+          <w:lang w:val="en-US"/>
         </w:rPr>
       </w:pPr>
       <w:r>
         <w:rPr>
           <w:rFonts w:asciiTheme="minorHAnsi" w:hAnsiTheme="minorHAnsi"/>
+          <w:lang w:val="en-US"/>
         </w:rPr>
         <w:t>Usage</w:t>
       </w:r>
     </w:p>
     <w:p>
+      <w:pPr>
+        <w:rPr>
+          <w:lang w:val="en-US"/>
+        </w:rPr>
+      </w:pPr>
       <w:r>
-        <w:t>The URL (</w:t>
-      </w:r>
-      <w:r>
-        <w:t>root-endpoint</w:t>
-      </w:r>
-      <w:r>
-        <w:t xml:space="preserve">) for the API is </w:t>
+        <w:rPr>
+          <w:lang w:val="en-US"/>
+        </w:rPr>
+        <w:t xml:space="preserve">The URL (root-endpoint) for the API is </w:t>
       </w:r>
       <w:hyperlink r:id="rId8" w:history="1">
         <w:r>
           <w:rPr>
             <w:rStyle w:val="Hyperlink"/>
             <w:rFonts w:ascii="Courier New" w:hAnsi="Courier New" w:cs="Courier New"/>
+            <w:lang w:val="en-US"/>
           </w:rPr>
-          <w:t>http://teamplaycup.se/rest/</w:t>
+          <w:t>https://teamplaycup.se/rest/</w:t>
         </w:r>
       </w:hyperlink>
       <w:r>
+        <w:rPr>
+          <w:lang w:val="en-US"/>
+        </w:rPr>
         <w:t xml:space="preserve"> </w:t>
       </w:r>
       <w:r>
+        <w:rPr>
+          <w:lang w:val="en-US"/>
+        </w:rPr>
         <w:t>and the bas</w:t>
       </w:r>
       <w:r>
+        <w:rPr>
+          <w:lang w:val="en-US"/>
+        </w:rPr>
         <w:t>i</w:t>
       </w:r>
       <w:r>
+        <w:rPr>
+          <w:lang w:val="en-US"/>
+        </w:rPr>
         <w:t>c syntax is:</w:t>
       </w:r>
     </w:p>
@@ -152,6 +149,7 @@
         <w:rPr>
           <w:rFonts w:ascii="Courier New" w:hAnsi="Courier New" w:cs="Courier New"/>
           <w:color w:val="1F497D" w:themeColor="text2"/>
+          <w:lang w:val="en-US"/>
         </w:rPr>
       </w:pPr>
     </w:p>
@@ -160,12 +158,14 @@
         <w:rPr>
           <w:rFonts w:ascii="Courier New" w:hAnsi="Courier New" w:cs="Courier New"/>
           <w:color w:val="1F497D" w:themeColor="text2"/>
+          <w:lang w:val="en-US"/>
         </w:rPr>
       </w:pPr>
       <w:r>
         <w:rPr>
           <w:rFonts w:ascii="Courier New" w:hAnsi="Courier New" w:cs="Courier New"/>
           <w:color w:val="1F497D" w:themeColor="text2"/>
+          <w:lang w:val="en-US"/>
         </w:rPr>
         <w:t>&lt;root-endpoint&gt;/&lt;resource&gt;/&lt;tournament&gt;/&lt;year&gt;/&lt;</w:t>
       </w:r>
@@ -173,6 +173,7 @@
         <w:rPr>
           <w:rFonts w:ascii="Courier New" w:hAnsi="Courier New" w:cs="Courier New"/>
           <w:color w:val="1F497D" w:themeColor="text2"/>
+          <w:lang w:val="en-US"/>
         </w:rPr>
         <w:t>param1</w:t>
       </w:r>
@@ -180,6 +181,7 @@
         <w:rPr>
           <w:rFonts w:ascii="Courier New" w:hAnsi="Courier New" w:cs="Courier New"/>
           <w:color w:val="1F497D" w:themeColor="text2"/>
+          <w:lang w:val="en-US"/>
         </w:rPr>
         <w:t>&gt;</w:t>
       </w:r>
@@ -187,69 +189,74 @@
         <w:rPr>
           <w:rFonts w:ascii="Courier New" w:hAnsi="Courier New" w:cs="Courier New"/>
           <w:color w:val="1F497D" w:themeColor="text2"/>
-        </w:rPr>
-        <w:t>/&lt;</w:t>
-      </w:r>
-      <w:r>
-        <w:rPr>
-          <w:rFonts w:ascii="Courier New" w:hAnsi="Courier New" w:cs="Courier New"/>
-          <w:color w:val="1F497D" w:themeColor="text2"/>
-        </w:rPr>
-        <w:t>param2</w:t>
-      </w:r>
-      <w:r>
-        <w:rPr>
-          <w:rFonts w:ascii="Courier New" w:hAnsi="Courier New" w:cs="Courier New"/>
-          <w:color w:val="1F497D" w:themeColor="text2"/>
-        </w:rPr>
-        <w:t>&gt;</w:t>
+          <w:lang w:val="en-US"/>
+        </w:rPr>
+        <w:t>/&lt;param2&gt;</w:t>
       </w:r>
     </w:p>
-    <w:p/>
     <w:p>
+      <w:pPr>
+        <w:rPr>
+          <w:lang w:val="en-US"/>
+        </w:rPr>
+      </w:pPr>
+    </w:p>
+    <w:p>
+      <w:pPr>
+        <w:rPr>
+          <w:lang w:val="en-US"/>
+        </w:rPr>
+      </w:pPr>
       <w:r>
+        <w:rPr>
+          <w:lang w:val="en-US"/>
+        </w:rPr>
         <w:t>The</w:t>
       </w:r>
       <w:r>
         <w:rPr>
           <w:rFonts w:ascii="Courier New" w:hAnsi="Courier New" w:cs="Courier New"/>
           <w:color w:val="1F497D" w:themeColor="text2"/>
-        </w:rPr>
-        <w:t xml:space="preserve"> </w:t>
+          <w:lang w:val="en-US"/>
+        </w:rPr>
+        <w:t xml:space="preserve"> &lt;tournament&gt;</w:t>
       </w:r>
       <w:r>
         <w:rPr>
+          <w:lang w:val="en-US"/>
+        </w:rPr>
+        <w:t xml:space="preserve"> parameter denotes the tournament name and </w:t>
+      </w:r>
+      <w:r>
+        <w:rPr>
           <w:rFonts w:ascii="Courier New" w:hAnsi="Courier New" w:cs="Courier New"/>
           <w:color w:val="1F497D" w:themeColor="text2"/>
-        </w:rPr>
-        <w:t>&lt;tournament&gt;</w:t>
-      </w:r>
-      <w:r>
-        <w:t xml:space="preserve"> parameter denotes </w:t>
-      </w:r>
-      <w:r>
-        <w:t xml:space="preserve">the tournament name and </w:t>
-      </w:r>
-      <w:r>
-        <w:rPr>
-          <w:rFonts w:ascii="Courier New" w:hAnsi="Courier New" w:cs="Courier New"/>
-          <w:color w:val="1F497D" w:themeColor="text2"/>
+          <w:lang w:val="en-US"/>
         </w:rPr>
         <w:t>&lt;year&gt;</w:t>
       </w:r>
       <w:r>
-        <w:t xml:space="preserve"> the year. </w:t>
+        <w:rPr>
+          <w:lang w:val="en-US"/>
+        </w:rPr>
+        <w:t xml:space="preserve"> the year. These parameters can be </w:t>
       </w:r>
       <w:r>
-        <w:t xml:space="preserve">These parameters can be </w:t>
-      </w:r>
-      <w:r>
+        <w:rPr>
+          <w:lang w:val="en-US"/>
+        </w:rPr>
         <w:t xml:space="preserve">seen in the URL when you browse to the </w:t>
       </w:r>
       <w:r>
+        <w:rPr>
+          <w:lang w:val="en-US"/>
+        </w:rPr>
         <w:t xml:space="preserve">regular </w:t>
       </w:r>
       <w:r>
+        <w:rPr>
+          <w:lang w:val="en-US"/>
+        </w:rPr>
         <w:t>Teamplay tournament page. Here is the complete list of tournaments:</w:t>
       </w:r>
     </w:p>
@@ -257,6 +264,7 @@
       <w:pPr>
         <w:rPr>
           <w:rFonts w:ascii="Courier New" w:hAnsi="Courier New" w:cs="Courier New"/>
+          <w:lang w:val="en-US"/>
         </w:rPr>
       </w:pPr>
     </w:p>
@@ -264,6 +272,7 @@
       <w:pPr>
         <w:rPr>
           <w:rFonts w:ascii="Courier New" w:hAnsi="Courier New" w:cs="Courier New"/>
+          <w:lang w:val="en-US"/>
         </w:rPr>
       </w:pPr>
       <w:hyperlink r:id="rId9" w:history="1">
@@ -271,18 +280,60 @@
           <w:rPr>
             <w:rStyle w:val="Hyperlink"/>
             <w:rFonts w:ascii="Courier New" w:hAnsi="Courier New" w:cs="Courier New"/>
+            <w:lang w:val="en-US"/>
           </w:rPr>
-          <w:t>http://www.teamplaycup.se/cup/index.php</w:t>
+          <w:t>https://www.teamplaycup.se/cup/index.php</w:t>
         </w:r>
       </w:hyperlink>
     </w:p>
-    <w:p/>
     <w:p>
+      <w:pPr>
+        <w:rPr>
+          <w:lang w:val="en-US"/>
+        </w:rPr>
+      </w:pPr>
+    </w:p>
+    <w:p>
+      <w:pPr>
+        <w:rPr>
+          <w:lang w:val="en-US"/>
+        </w:rPr>
+      </w:pPr>
       <w:r>
+        <w:rPr>
+          <w:lang w:val="en-US"/>
+        </w:rPr>
         <w:t xml:space="preserve">The following example will return </w:t>
       </w:r>
       <w:r>
-        <w:t>all games in the B02 class in the Prague FB cup 2019:</w:t>
+        <w:rPr>
+          <w:lang w:val="en-US"/>
+        </w:rPr>
+        <w:t>all games in the B0</w:t>
+      </w:r>
+      <w:r>
+        <w:rPr>
+          <w:lang w:val="en-US"/>
+        </w:rPr>
+        <w:t>5</w:t>
+      </w:r>
+      <w:r>
+        <w:rPr>
+          <w:lang w:val="en-US"/>
+        </w:rPr>
+        <w:t xml:space="preserve"> class in the Prague FB cup 20</w:t>
+      </w:r>
+      <w:r>
+        <w:rPr>
+          <w:lang w:val="en-US"/>
+        </w:rPr>
+        <w:t>22</w:t>
+      </w:r>
+      <w:r>
+        <w:rPr>
+          <w:lang w:val="en-US"/>
+        </w:rPr>
+        <w:t>:</w:t>
       </w:r>
     </w:p>
     <w:p>
@@ -290,6 +341,7 @@
         <w:rPr>
           <w:rFonts w:ascii="Courier New" w:hAnsi="Courier New" w:cs="Courier New"/>
           <w:color w:val="1F497D" w:themeColor="text2"/>
+          <w:lang w:val="en-US"/>
         </w:rPr>
       </w:pPr>
     </w:p>
@@ -298,6 +350,7 @@
         <w:rPr>
           <w:rFonts w:ascii="Courier New" w:hAnsi="Courier New" w:cs="Courier New"/>
           <w:color w:val="1F497D" w:themeColor="text2"/>
+          <w:lang w:val="en-US"/>
         </w:rPr>
       </w:pPr>
       <w:hyperlink r:id="rId10" w:history="1">
@@ -305,12 +358,19 @@
           <w:rPr>
             <w:rStyle w:val="Hyperlink"/>
             <w:rFonts w:ascii="Courier New" w:hAnsi="Courier New" w:cs="Courier New"/>
+            <w:lang w:val="en-US"/>
           </w:rPr>
-          <w:t>http://teamplaycup.se/rest/games/praguefbcup/19/B02</w:t>
+          <w:t>https://teamplaycup.se/rest/games/praguefbcup/22/B05</w:t>
         </w:r>
       </w:hyperlink>
     </w:p>
-    <w:p/>
+    <w:p>
+      <w:pPr>
+        <w:rPr>
+          <w:lang w:val="en-US"/>
+        </w:rPr>
+      </w:pPr>
+    </w:p>
     <w:p>
       <w:pPr>
         <w:pStyle w:val="Heading2"/>
@@ -345,15 +405,15 @@
         <w:tblLook w:val="04A0" w:firstRow="1" w:lastRow="0" w:firstColumn="1" w:lastColumn="0" w:noHBand="0" w:noVBand="1"/>
       </w:tblPr>
       <w:tblGrid>
-        <w:gridCol w:w="2540"/>
-        <w:gridCol w:w="2842"/>
-        <w:gridCol w:w="2126"/>
-        <w:gridCol w:w="1843"/>
+        <w:gridCol w:w="2953"/>
+        <w:gridCol w:w="2629"/>
+        <w:gridCol w:w="2005"/>
+        <w:gridCol w:w="1764"/>
       </w:tblGrid>
       <w:tr>
         <w:tc>
           <w:tcPr>
-            <w:tcW w:w="2540" w:type="dxa"/>
+            <w:tcW w:w="2665" w:type="dxa"/>
           </w:tcPr>
           <w:p>
             <w:pPr>
@@ -371,7 +431,7 @@
         </w:tc>
         <w:tc>
           <w:tcPr>
-            <w:tcW w:w="2842" w:type="dxa"/>
+            <w:tcW w:w="2778" w:type="dxa"/>
           </w:tcPr>
           <w:p>
             <w:pPr>
@@ -389,7 +449,7 @@
         </w:tc>
         <w:tc>
           <w:tcPr>
-            <w:tcW w:w="2126" w:type="dxa"/>
+            <w:tcW w:w="2089" w:type="dxa"/>
           </w:tcPr>
           <w:p>
             <w:pPr>
@@ -407,7 +467,7 @@
         </w:tc>
         <w:tc>
           <w:tcPr>
-            <w:tcW w:w="1843" w:type="dxa"/>
+            <w:tcW w:w="1819" w:type="dxa"/>
           </w:tcPr>
           <w:p>
             <w:pPr>
@@ -427,7 +487,7 @@
       <w:tr>
         <w:tc>
           <w:tcPr>
-            <w:tcW w:w="2540" w:type="dxa"/>
+            <w:tcW w:w="2665" w:type="dxa"/>
           </w:tcPr>
           <w:p>
             <w:pPr>
@@ -445,7 +505,7 @@
         </w:tc>
         <w:tc>
           <w:tcPr>
-            <w:tcW w:w="2842" w:type="dxa"/>
+            <w:tcW w:w="2778" w:type="dxa"/>
           </w:tcPr>
           <w:p>
             <w:r>
@@ -455,13 +515,13 @@
         </w:tc>
         <w:tc>
           <w:tcPr>
-            <w:tcW w:w="2126" w:type="dxa"/>
+            <w:tcW w:w="2089" w:type="dxa"/>
           </w:tcPr>
           <w:p/>
         </w:tc>
         <w:tc>
           <w:tcPr>
-            <w:tcW w:w="1843" w:type="dxa"/>
+            <w:tcW w:w="1819" w:type="dxa"/>
           </w:tcPr>
           <w:p/>
         </w:tc>
@@ -469,7 +529,7 @@
       <w:tr>
         <w:tc>
           <w:tcPr>
-            <w:tcW w:w="2540" w:type="dxa"/>
+            <w:tcW w:w="2665" w:type="dxa"/>
           </w:tcPr>
           <w:p>
             <w:pPr>
@@ -487,7 +547,7 @@
         </w:tc>
         <w:tc>
           <w:tcPr>
-            <w:tcW w:w="2842" w:type="dxa"/>
+            <w:tcW w:w="2778" w:type="dxa"/>
           </w:tcPr>
           <w:p>
             <w:r>
@@ -497,7 +557,7 @@
         </w:tc>
         <w:tc>
           <w:tcPr>
-            <w:tcW w:w="2126" w:type="dxa"/>
+            <w:tcW w:w="2089" w:type="dxa"/>
           </w:tcPr>
           <w:p>
             <w:r>
@@ -507,7 +567,7 @@
         </w:tc>
         <w:tc>
           <w:tcPr>
-            <w:tcW w:w="1843" w:type="dxa"/>
+            <w:tcW w:w="1819" w:type="dxa"/>
           </w:tcPr>
           <w:p/>
         </w:tc>
@@ -515,7 +575,7 @@
       <w:tr>
         <w:tc>
           <w:tcPr>
-            <w:tcW w:w="2540" w:type="dxa"/>
+            <w:tcW w:w="2665" w:type="dxa"/>
           </w:tcPr>
           <w:p>
             <w:pPr>
@@ -533,7 +593,7 @@
         </w:tc>
         <w:tc>
           <w:tcPr>
-            <w:tcW w:w="2842" w:type="dxa"/>
+            <w:tcW w:w="2778" w:type="dxa"/>
           </w:tcPr>
           <w:p>
             <w:r>
@@ -543,13 +603,13 @@
         </w:tc>
         <w:tc>
           <w:tcPr>
-            <w:tcW w:w="2126" w:type="dxa"/>
+            <w:tcW w:w="2089" w:type="dxa"/>
           </w:tcPr>
           <w:p/>
         </w:tc>
         <w:tc>
           <w:tcPr>
-            <w:tcW w:w="1843" w:type="dxa"/>
+            <w:tcW w:w="1819" w:type="dxa"/>
           </w:tcPr>
           <w:p/>
         </w:tc>
@@ -557,7 +617,7 @@
       <w:tr>
         <w:tc>
           <w:tcPr>
-            <w:tcW w:w="2540" w:type="dxa"/>
+            <w:tcW w:w="2665" w:type="dxa"/>
           </w:tcPr>
           <w:p>
             <w:pPr>
@@ -575,7 +635,7 @@
         </w:tc>
         <w:tc>
           <w:tcPr>
-            <w:tcW w:w="2842" w:type="dxa"/>
+            <w:tcW w:w="2778" w:type="dxa"/>
           </w:tcPr>
           <w:p>
             <w:r>
@@ -588,7 +648,7 @@
         </w:tc>
         <w:tc>
           <w:tcPr>
-            <w:tcW w:w="2126" w:type="dxa"/>
+            <w:tcW w:w="2089" w:type="dxa"/>
           </w:tcPr>
           <w:p>
             <w:r>
@@ -598,7 +658,7 @@
         </w:tc>
         <w:tc>
           <w:tcPr>
-            <w:tcW w:w="1843" w:type="dxa"/>
+            <w:tcW w:w="1819" w:type="dxa"/>
           </w:tcPr>
           <w:p/>
         </w:tc>
@@ -606,7 +666,7 @@
       <w:tr>
         <w:tc>
           <w:tcPr>
-            <w:tcW w:w="2540" w:type="dxa"/>
+            <w:tcW w:w="2665" w:type="dxa"/>
           </w:tcPr>
           <w:p>
             <w:pPr>
@@ -624,7 +684,7 @@
         </w:tc>
         <w:tc>
           <w:tcPr>
-            <w:tcW w:w="2842" w:type="dxa"/>
+            <w:tcW w:w="2778" w:type="dxa"/>
           </w:tcPr>
           <w:p>
             <w:r>
@@ -634,25 +694,39 @@
         </w:tc>
         <w:tc>
           <w:tcPr>
-            <w:tcW w:w="2126" w:type="dxa"/>
-          </w:tcPr>
-          <w:p>
-            <w:r>
+            <w:tcW w:w="2089" w:type="dxa"/>
+          </w:tcPr>
+          <w:p>
+            <w:pPr>
+              <w:rPr>
+                <w:lang w:val="en-US"/>
+              </w:rPr>
+            </w:pPr>
+            <w:r>
+              <w:rPr>
+                <w:lang w:val="en-US"/>
+              </w:rPr>
               <w:t>Class or group number or game number or ”booked” or empty (all)</w:t>
             </w:r>
           </w:p>
         </w:tc>
         <w:tc>
           <w:tcPr>
-            <w:tcW w:w="1843" w:type="dxa"/>
-          </w:tcPr>
-          <w:p/>
+            <w:tcW w:w="1819" w:type="dxa"/>
+          </w:tcPr>
+          <w:p>
+            <w:pPr>
+              <w:rPr>
+                <w:lang w:val="en-US"/>
+              </w:rPr>
+            </w:pPr>
+          </w:p>
         </w:tc>
       </w:tr>
       <w:tr>
         <w:tc>
           <w:tcPr>
-            <w:tcW w:w="2540" w:type="dxa"/>
+            <w:tcW w:w="2665" w:type="dxa"/>
           </w:tcPr>
           <w:p>
             <w:pPr>
@@ -670,7 +744,7 @@
         </w:tc>
         <w:tc>
           <w:tcPr>
-            <w:tcW w:w="2842" w:type="dxa"/>
+            <w:tcW w:w="2778" w:type="dxa"/>
           </w:tcPr>
           <w:p>
             <w:r>
@@ -680,7 +754,7 @@
         </w:tc>
         <w:tc>
           <w:tcPr>
-            <w:tcW w:w="2126" w:type="dxa"/>
+            <w:tcW w:w="2089" w:type="dxa"/>
           </w:tcPr>
           <w:p>
             <w:r>
@@ -690,7 +764,7 @@
         </w:tc>
         <w:tc>
           <w:tcPr>
-            <w:tcW w:w="1843" w:type="dxa"/>
+            <w:tcW w:w="1819" w:type="dxa"/>
           </w:tcPr>
           <w:p>
             <w:r>
@@ -702,7 +776,7 @@
       <w:tr>
         <w:tc>
           <w:tcPr>
-            <w:tcW w:w="2540" w:type="dxa"/>
+            <w:tcW w:w="2665" w:type="dxa"/>
           </w:tcPr>
           <w:p>
             <w:pPr>
@@ -720,17 +794,25 @@
         </w:tc>
         <w:tc>
           <w:tcPr>
-            <w:tcW w:w="2842" w:type="dxa"/>
-          </w:tcPr>
-          <w:p>
-            <w:r>
+            <w:tcW w:w="2778" w:type="dxa"/>
+          </w:tcPr>
+          <w:p>
+            <w:pPr>
+              <w:rPr>
+                <w:lang w:val="en-US"/>
+              </w:rPr>
+            </w:pPr>
+            <w:r>
+              <w:rPr>
+                <w:lang w:val="en-US"/>
+              </w:rPr>
               <w:t>Games per requested class/group</w:t>
             </w:r>
           </w:p>
         </w:tc>
         <w:tc>
           <w:tcPr>
-            <w:tcW w:w="2126" w:type="dxa"/>
+            <w:tcW w:w="2089" w:type="dxa"/>
           </w:tcPr>
           <w:p>
             <w:r>
@@ -740,7 +822,7 @@
         </w:tc>
         <w:tc>
           <w:tcPr>
-            <w:tcW w:w="1843" w:type="dxa"/>
+            <w:tcW w:w="1819" w:type="dxa"/>
           </w:tcPr>
           <w:p/>
         </w:tc>
@@ -748,7 +830,7 @@
       <w:tr>
         <w:tc>
           <w:tcPr>
-            <w:tcW w:w="2540" w:type="dxa"/>
+            <w:tcW w:w="2665" w:type="dxa"/>
           </w:tcPr>
           <w:p>
             <w:pPr>
@@ -766,7 +848,7 @@
         </w:tc>
         <w:tc>
           <w:tcPr>
-            <w:tcW w:w="2842" w:type="dxa"/>
+            <w:tcW w:w="2778" w:type="dxa"/>
           </w:tcPr>
           <w:p>
             <w:r>
@@ -776,13 +858,13 @@
         </w:tc>
         <w:tc>
           <w:tcPr>
-            <w:tcW w:w="2126" w:type="dxa"/>
+            <w:tcW w:w="2089" w:type="dxa"/>
           </w:tcPr>
           <w:p/>
         </w:tc>
         <w:tc>
           <w:tcPr>
-            <w:tcW w:w="1843" w:type="dxa"/>
+            <w:tcW w:w="1819" w:type="dxa"/>
           </w:tcPr>
           <w:p/>
         </w:tc>
@@ -790,7 +872,7 @@
       <w:tr>
         <w:tc>
           <w:tcPr>
-            <w:tcW w:w="2540" w:type="dxa"/>
+            <w:tcW w:w="2665" w:type="dxa"/>
           </w:tcPr>
           <w:p>
             <w:pPr>
@@ -808,17 +890,25 @@
         </w:tc>
         <w:tc>
           <w:tcPr>
-            <w:tcW w:w="2842" w:type="dxa"/>
-          </w:tcPr>
-          <w:p>
-            <w:r>
+            <w:tcW w:w="2778" w:type="dxa"/>
+          </w:tcPr>
+          <w:p>
+            <w:pPr>
+              <w:rPr>
+                <w:lang w:val="en-US"/>
+              </w:rPr>
+            </w:pPr>
+            <w:r>
+              <w:rPr>
+                <w:lang w:val="en-US"/>
+              </w:rPr>
               <w:t>Games per requested class/group and team</w:t>
             </w:r>
           </w:p>
         </w:tc>
         <w:tc>
           <w:tcPr>
-            <w:tcW w:w="2126" w:type="dxa"/>
+            <w:tcW w:w="2089" w:type="dxa"/>
           </w:tcPr>
           <w:p>
             <w:r>
@@ -828,7 +918,7 @@
         </w:tc>
         <w:tc>
           <w:tcPr>
-            <w:tcW w:w="1843" w:type="dxa"/>
+            <w:tcW w:w="1819" w:type="dxa"/>
           </w:tcPr>
           <w:p>
             <w:r>
@@ -840,7 +930,7 @@
       <w:tr>
         <w:tc>
           <w:tcPr>
-            <w:tcW w:w="2540" w:type="dxa"/>
+            <w:tcW w:w="2665" w:type="dxa"/>
           </w:tcPr>
           <w:p>
             <w:pPr>
@@ -858,7 +948,7 @@
         </w:tc>
         <w:tc>
           <w:tcPr>
-            <w:tcW w:w="2842" w:type="dxa"/>
+            <w:tcW w:w="2778" w:type="dxa"/>
           </w:tcPr>
           <w:p>
             <w:r>
@@ -868,13 +958,13 @@
         </w:tc>
         <w:tc>
           <w:tcPr>
-            <w:tcW w:w="2126" w:type="dxa"/>
+            <w:tcW w:w="2089" w:type="dxa"/>
           </w:tcPr>
           <w:p/>
         </w:tc>
         <w:tc>
           <w:tcPr>
-            <w:tcW w:w="1843" w:type="dxa"/>
+            <w:tcW w:w="1819" w:type="dxa"/>
           </w:tcPr>
           <w:p/>
         </w:tc>
@@ -882,25 +972,26 @@
       <w:tr>
         <w:tc>
           <w:tcPr>
-            <w:tcW w:w="2540" w:type="dxa"/>
-          </w:tcPr>
-          <w:p>
-            <w:pPr>
-              <w:rPr>
-                <w:rFonts w:ascii="Courier New" w:hAnsi="Courier New" w:cs="Courier New"/>
-              </w:rPr>
-            </w:pPr>
-            <w:r>
-              <w:rPr>
-                <w:rFonts w:ascii="Courier New" w:hAnsi="Courier New" w:cs="Courier New"/>
-              </w:rPr>
+            <w:tcW w:w="2665" w:type="dxa"/>
+          </w:tcPr>
+          <w:p>
+            <w:pPr>
+              <w:rPr>
+                <w:rFonts w:ascii="Courier New" w:hAnsi="Courier New" w:cs="Courier New"/>
+              </w:rPr>
+            </w:pPr>
+            <w:r>
+              <w:rPr>
+                <w:rFonts w:ascii="Courier New" w:hAnsi="Courier New" w:cs="Courier New"/>
+              </w:rPr>
+              <w:lastRenderedPageBreak/>
               <w:t>Leaders</w:t>
             </w:r>
           </w:p>
         </w:tc>
         <w:tc>
           <w:tcPr>
-            <w:tcW w:w="2842" w:type="dxa"/>
+            <w:tcW w:w="2778" w:type="dxa"/>
           </w:tcPr>
           <w:p>
             <w:r>
@@ -910,17 +1001,25 @@
         </w:tc>
         <w:tc>
           <w:tcPr>
-            <w:tcW w:w="2126" w:type="dxa"/>
-          </w:tcPr>
-          <w:p>
-            <w:r>
+            <w:tcW w:w="2089" w:type="dxa"/>
+          </w:tcPr>
+          <w:p>
+            <w:pPr>
+              <w:rPr>
+                <w:lang w:val="en-US"/>
+              </w:rPr>
+            </w:pPr>
+            <w:r>
+              <w:rPr>
+                <w:lang w:val="en-US"/>
+              </w:rPr>
               <w:t>Empty (all) or Class or group number</w:t>
             </w:r>
           </w:p>
         </w:tc>
         <w:tc>
           <w:tcPr>
-            <w:tcW w:w="1843" w:type="dxa"/>
+            <w:tcW w:w="1819" w:type="dxa"/>
           </w:tcPr>
           <w:p>
             <w:r>
@@ -932,43 +1031,43 @@
       <w:tr>
         <w:tc>
           <w:tcPr>
-            <w:tcW w:w="2540" w:type="dxa"/>
-          </w:tcPr>
-          <w:p>
-            <w:pPr>
-              <w:rPr>
-                <w:rFonts w:ascii="Courier New" w:hAnsi="Courier New" w:cs="Courier New"/>
-              </w:rPr>
-            </w:pPr>
-            <w:r>
-              <w:rPr>
-                <w:rFonts w:ascii="Courier New" w:hAnsi="Courier New" w:cs="Courier New"/>
-              </w:rPr>
-              <w:t>lineup</w:t>
-            </w:r>
-            <w:bookmarkStart w:id="0" w:name="_GoBack"/>
-            <w:bookmarkEnd w:id="0"/>
-            <w:r>
-              <w:rPr>
-                <w:rFonts w:ascii="Courier New" w:hAnsi="Courier New" w:cs="Courier New"/>
-              </w:rPr>
-              <w:t>s</w:t>
-            </w:r>
-          </w:p>
-        </w:tc>
-        <w:tc>
-          <w:tcPr>
-            <w:tcW w:w="2842" w:type="dxa"/>
-          </w:tcPr>
-          <w:p>
-            <w:r>
+            <w:tcW w:w="2665" w:type="dxa"/>
+          </w:tcPr>
+          <w:p>
+            <w:pPr>
+              <w:rPr>
+                <w:rFonts w:ascii="Courier New" w:hAnsi="Courier New" w:cs="Courier New"/>
+              </w:rPr>
+            </w:pPr>
+            <w:r>
+              <w:rPr>
+                <w:rFonts w:ascii="Courier New" w:hAnsi="Courier New" w:cs="Courier New"/>
+              </w:rPr>
+              <w:t>lineups</w:t>
+            </w:r>
+          </w:p>
+        </w:tc>
+        <w:tc>
+          <w:tcPr>
+            <w:tcW w:w="2778" w:type="dxa"/>
+          </w:tcPr>
+          <w:p>
+            <w:pPr>
+              <w:rPr>
+                <w:lang w:val="en-US"/>
+              </w:rPr>
+            </w:pPr>
+            <w:r>
+              <w:rPr>
+                <w:lang w:val="en-US"/>
+              </w:rPr>
               <w:t>Lineup per request game and team</w:t>
             </w:r>
           </w:p>
         </w:tc>
         <w:tc>
           <w:tcPr>
-            <w:tcW w:w="2126" w:type="dxa"/>
+            <w:tcW w:w="2089" w:type="dxa"/>
           </w:tcPr>
           <w:p>
             <w:r>
@@ -978,7 +1077,7 @@
         </w:tc>
         <w:tc>
           <w:tcPr>
-            <w:tcW w:w="1843" w:type="dxa"/>
+            <w:tcW w:w="1819" w:type="dxa"/>
           </w:tcPr>
           <w:p>
             <w:r>
@@ -990,26 +1089,25 @@
       <w:tr>
         <w:tc>
           <w:tcPr>
-            <w:tcW w:w="2540" w:type="dxa"/>
-          </w:tcPr>
-          <w:p>
-            <w:pPr>
-              <w:rPr>
-                <w:rFonts w:ascii="Courier New" w:hAnsi="Courier New" w:cs="Courier New"/>
-              </w:rPr>
-            </w:pPr>
-            <w:r>
-              <w:rPr>
-                <w:rFonts w:ascii="Courier New" w:hAnsi="Courier New" w:cs="Courier New"/>
-              </w:rPr>
-              <w:lastRenderedPageBreak/>
+            <w:tcW w:w="2665" w:type="dxa"/>
+          </w:tcPr>
+          <w:p>
+            <w:pPr>
+              <w:rPr>
+                <w:rFonts w:ascii="Courier New" w:hAnsi="Courier New" w:cs="Courier New"/>
+              </w:rPr>
+            </w:pPr>
+            <w:r>
+              <w:rPr>
+                <w:rFonts w:ascii="Courier New" w:hAnsi="Courier New" w:cs="Courier New"/>
+              </w:rPr>
               <w:t>news</w:t>
             </w:r>
           </w:p>
         </w:tc>
         <w:tc>
           <w:tcPr>
-            <w:tcW w:w="2842" w:type="dxa"/>
+            <w:tcW w:w="2778" w:type="dxa"/>
           </w:tcPr>
           <w:p>
             <w:r>
@@ -1019,13 +1117,13 @@
         </w:tc>
         <w:tc>
           <w:tcPr>
-            <w:tcW w:w="2126" w:type="dxa"/>
+            <w:tcW w:w="2089" w:type="dxa"/>
           </w:tcPr>
           <w:p/>
         </w:tc>
         <w:tc>
           <w:tcPr>
-            <w:tcW w:w="1843" w:type="dxa"/>
+            <w:tcW w:w="1819" w:type="dxa"/>
           </w:tcPr>
           <w:p/>
         </w:tc>
@@ -1033,7 +1131,7 @@
       <w:tr>
         <w:tc>
           <w:tcPr>
-            <w:tcW w:w="2540" w:type="dxa"/>
+            <w:tcW w:w="2665" w:type="dxa"/>
           </w:tcPr>
           <w:p>
             <w:pPr>
@@ -1051,17 +1149,25 @@
         </w:tc>
         <w:tc>
           <w:tcPr>
-            <w:tcW w:w="2842" w:type="dxa"/>
-          </w:tcPr>
-          <w:p>
-            <w:r>
+            <w:tcW w:w="2778" w:type="dxa"/>
+          </w:tcPr>
+          <w:p>
+            <w:pPr>
+              <w:rPr>
+                <w:lang w:val="en-US"/>
+              </w:rPr>
+            </w:pPr>
+            <w:r>
+              <w:rPr>
+                <w:lang w:val="en-US"/>
+              </w:rPr>
               <w:t>Game events per requested game</w:t>
             </w:r>
           </w:p>
         </w:tc>
         <w:tc>
           <w:tcPr>
-            <w:tcW w:w="2126" w:type="dxa"/>
+            <w:tcW w:w="2089" w:type="dxa"/>
           </w:tcPr>
           <w:p>
             <w:r>
@@ -1071,7 +1177,7 @@
         </w:tc>
         <w:tc>
           <w:tcPr>
-            <w:tcW w:w="1843" w:type="dxa"/>
+            <w:tcW w:w="1819" w:type="dxa"/>
           </w:tcPr>
           <w:p/>
         </w:tc>
@@ -1079,7 +1185,7 @@
       <w:tr>
         <w:tc>
           <w:tcPr>
-            <w:tcW w:w="2540" w:type="dxa"/>
+            <w:tcW w:w="2665" w:type="dxa"/>
           </w:tcPr>
           <w:p>
             <w:pPr>
@@ -1097,7 +1203,7 @@
         </w:tc>
         <w:tc>
           <w:tcPr>
-            <w:tcW w:w="2842" w:type="dxa"/>
+            <w:tcW w:w="2778" w:type="dxa"/>
           </w:tcPr>
           <w:p>
             <w:r>
@@ -1107,7 +1213,7 @@
         </w:tc>
         <w:tc>
           <w:tcPr>
-            <w:tcW w:w="2126" w:type="dxa"/>
+            <w:tcW w:w="2089" w:type="dxa"/>
           </w:tcPr>
           <w:p>
             <w:r>
@@ -1117,7 +1223,7 @@
         </w:tc>
         <w:tc>
           <w:tcPr>
-            <w:tcW w:w="1843" w:type="dxa"/>
+            <w:tcW w:w="1819" w:type="dxa"/>
           </w:tcPr>
           <w:p/>
         </w:tc>
@@ -1125,7 +1231,7 @@
       <w:tr>
         <w:tc>
           <w:tcPr>
-            <w:tcW w:w="2540" w:type="dxa"/>
+            <w:tcW w:w="2665" w:type="dxa"/>
           </w:tcPr>
           <w:p>
             <w:pPr>
@@ -1143,7 +1249,7 @@
         </w:tc>
         <w:tc>
           <w:tcPr>
-            <w:tcW w:w="2842" w:type="dxa"/>
+            <w:tcW w:w="2778" w:type="dxa"/>
           </w:tcPr>
           <w:p>
             <w:r>
@@ -1153,17 +1259,25 @@
         </w:tc>
         <w:tc>
           <w:tcPr>
-            <w:tcW w:w="2126" w:type="dxa"/>
-          </w:tcPr>
-          <w:p>
-            <w:r>
+            <w:tcW w:w="2089" w:type="dxa"/>
+          </w:tcPr>
+          <w:p>
+            <w:pPr>
+              <w:rPr>
+                <w:lang w:val="en-US"/>
+              </w:rPr>
+            </w:pPr>
+            <w:r>
+              <w:rPr>
+                <w:lang w:val="en-US"/>
+              </w:rPr>
               <w:t>Empty (all) or Class or group number</w:t>
             </w:r>
           </w:p>
         </w:tc>
         <w:tc>
           <w:tcPr>
-            <w:tcW w:w="1843" w:type="dxa"/>
+            <w:tcW w:w="1819" w:type="dxa"/>
           </w:tcPr>
           <w:p>
             <w:r>
@@ -1175,7 +1289,7 @@
       <w:tr>
         <w:tc>
           <w:tcPr>
-            <w:tcW w:w="2540" w:type="dxa"/>
+            <w:tcW w:w="2665" w:type="dxa"/>
           </w:tcPr>
           <w:p>
             <w:pPr>
@@ -1193,7 +1307,7 @@
         </w:tc>
         <w:tc>
           <w:tcPr>
-            <w:tcW w:w="2842" w:type="dxa"/>
+            <w:tcW w:w="2778" w:type="dxa"/>
           </w:tcPr>
           <w:p>
             <w:r>
@@ -1203,7 +1317,7 @@
         </w:tc>
         <w:tc>
           <w:tcPr>
-            <w:tcW w:w="2126" w:type="dxa"/>
+            <w:tcW w:w="2089" w:type="dxa"/>
           </w:tcPr>
           <w:p>
             <w:r>
@@ -1213,7 +1327,7 @@
         </w:tc>
         <w:tc>
           <w:tcPr>
-            <w:tcW w:w="1843" w:type="dxa"/>
+            <w:tcW w:w="1819" w:type="dxa"/>
           </w:tcPr>
           <w:p/>
         </w:tc>
@@ -1221,41 +1335,59 @@
       <w:tr>
         <w:tc>
           <w:tcPr>
-            <w:tcW w:w="2540" w:type="dxa"/>
-          </w:tcPr>
-          <w:p>
-            <w:pPr>
-              <w:rPr>
-                <w:rFonts w:ascii="Courier New" w:hAnsi="Courier New" w:cs="Courier New"/>
-              </w:rPr>
-            </w:pPr>
-            <w:r>
-              <w:rPr>
-                <w:rFonts w:ascii="Courier New" w:hAnsi="Courier New" w:cs="Courier New"/>
-              </w:rPr>
-              <w:t>referees</w:t>
-            </w:r>
-          </w:p>
-        </w:tc>
-        <w:tc>
-          <w:tcPr>
-            <w:tcW w:w="2842" w:type="dxa"/>
-          </w:tcPr>
-          <w:p>
-            <w:r>
-              <w:t>Referees</w:t>
-            </w:r>
-          </w:p>
-        </w:tc>
-        <w:tc>
-          <w:tcPr>
-            <w:tcW w:w="2126" w:type="dxa"/>
-          </w:tcPr>
-          <w:p/>
-        </w:tc>
-        <w:tc>
-          <w:tcPr>
-            <w:tcW w:w="1843" w:type="dxa"/>
+            <w:tcW w:w="2665" w:type="dxa"/>
+          </w:tcPr>
+          <w:p>
+            <w:pPr>
+              <w:rPr>
+                <w:rFonts w:ascii="Courier New" w:hAnsi="Courier New" w:cs="Courier New"/>
+              </w:rPr>
+            </w:pPr>
+            <w:r>
+              <w:rPr>
+                <w:rFonts w:ascii="Courier New" w:hAnsi="Courier New" w:cs="Courier New"/>
+              </w:rPr>
+              <w:t>playerhighpoints</w:t>
+            </w:r>
+          </w:p>
+        </w:tc>
+        <w:tc>
+          <w:tcPr>
+            <w:tcW w:w="2778" w:type="dxa"/>
+          </w:tcPr>
+          <w:p>
+            <w:pPr>
+              <w:rPr>
+                <w:lang w:val="en-US"/>
+              </w:rPr>
+            </w:pPr>
+            <w:r>
+              <w:rPr>
+                <w:lang w:val="en-US"/>
+              </w:rPr>
+              <w:t>Player statistics, most points i</w:t>
+            </w:r>
+            <w:r>
+              <w:rPr>
+                <w:lang w:val="en-US"/>
+              </w:rPr>
+              <w:t>n a game</w:t>
+            </w:r>
+          </w:p>
+        </w:tc>
+        <w:tc>
+          <w:tcPr>
+            <w:tcW w:w="2089" w:type="dxa"/>
+          </w:tcPr>
+          <w:p>
+            <w:r>
+              <w:t>Empty (all) or Class</w:t>
+            </w:r>
+          </w:p>
+        </w:tc>
+        <w:tc>
+          <w:tcPr>
+            <w:tcW w:w="1819" w:type="dxa"/>
           </w:tcPr>
           <w:p/>
         </w:tc>
@@ -1263,45 +1395,71 @@
       <w:tr>
         <w:tc>
           <w:tcPr>
-            <w:tcW w:w="2540" w:type="dxa"/>
-          </w:tcPr>
-          <w:p>
-            <w:pPr>
-              <w:rPr>
-                <w:rFonts w:ascii="Courier New" w:hAnsi="Courier New" w:cs="Courier New"/>
-              </w:rPr>
-            </w:pPr>
-            <w:r>
-              <w:rPr>
-                <w:rFonts w:ascii="Courier New" w:hAnsi="Courier New" w:cs="Courier New"/>
-              </w:rPr>
-              <w:t>refereeschedules</w:t>
-            </w:r>
-          </w:p>
-        </w:tc>
-        <w:tc>
-          <w:tcPr>
-            <w:tcW w:w="2842" w:type="dxa"/>
-          </w:tcPr>
-          <w:p>
-            <w:r>
-              <w:t>Referee schedule</w:t>
-            </w:r>
-          </w:p>
-        </w:tc>
-        <w:tc>
-          <w:tcPr>
-            <w:tcW w:w="2126" w:type="dxa"/>
-          </w:tcPr>
-          <w:p>
-            <w:r>
-              <w:t>Referee name</w:t>
-            </w:r>
-          </w:p>
-        </w:tc>
-        <w:tc>
-          <w:tcPr>
-            <w:tcW w:w="1843" w:type="dxa"/>
+            <w:tcW w:w="2665" w:type="dxa"/>
+          </w:tcPr>
+          <w:p>
+            <w:pPr>
+              <w:rPr>
+                <w:rFonts w:ascii="Courier New" w:hAnsi="Courier New" w:cs="Courier New"/>
+              </w:rPr>
+            </w:pPr>
+            <w:r>
+              <w:rPr>
+                <w:rFonts w:ascii="Courier New" w:hAnsi="Courier New" w:cs="Courier New"/>
+              </w:rPr>
+              <w:t>playerhighgoals</w:t>
+            </w:r>
+          </w:p>
+        </w:tc>
+        <w:tc>
+          <w:tcPr>
+            <w:tcW w:w="2778" w:type="dxa"/>
+          </w:tcPr>
+          <w:p>
+            <w:pPr>
+              <w:rPr>
+                <w:lang w:val="en-US"/>
+              </w:rPr>
+            </w:pPr>
+            <w:r>
+              <w:rPr>
+                <w:lang w:val="en-US"/>
+              </w:rPr>
+              <w:t xml:space="preserve">Player statistics, most </w:t>
+            </w:r>
+            <w:r>
+              <w:rPr>
+                <w:lang w:val="en-US"/>
+              </w:rPr>
+              <w:t>goals</w:t>
+            </w:r>
+            <w:r>
+              <w:rPr>
+                <w:lang w:val="en-US"/>
+              </w:rPr>
+              <w:t xml:space="preserve"> i</w:t>
+            </w:r>
+            <w:r>
+              <w:rPr>
+                <w:lang w:val="en-US"/>
+              </w:rPr>
+              <w:t>n a game</w:t>
+            </w:r>
+          </w:p>
+        </w:tc>
+        <w:tc>
+          <w:tcPr>
+            <w:tcW w:w="2089" w:type="dxa"/>
+          </w:tcPr>
+          <w:p>
+            <w:r>
+              <w:t>Empty (all) or Class</w:t>
+            </w:r>
+          </w:p>
+        </w:tc>
+        <w:tc>
+          <w:tcPr>
+            <w:tcW w:w="1819" w:type="dxa"/>
           </w:tcPr>
           <w:p/>
         </w:tc>
@@ -1309,41 +1467,71 @@
       <w:tr>
         <w:tc>
           <w:tcPr>
-            <w:tcW w:w="2540" w:type="dxa"/>
-          </w:tcPr>
-          <w:p>
-            <w:pPr>
-              <w:rPr>
-                <w:rFonts w:ascii="Courier New" w:hAnsi="Courier New" w:cs="Courier New"/>
-              </w:rPr>
-            </w:pPr>
-            <w:r>
-              <w:rPr>
-                <w:rFonts w:ascii="Courier New" w:hAnsi="Courier New" w:cs="Courier New"/>
-              </w:rPr>
-              <w:t>settings</w:t>
-            </w:r>
-          </w:p>
-        </w:tc>
-        <w:tc>
-          <w:tcPr>
-            <w:tcW w:w="2842" w:type="dxa"/>
-          </w:tcPr>
-          <w:p>
-            <w:r>
-              <w:t>Tournament settings</w:t>
-            </w:r>
-          </w:p>
-        </w:tc>
-        <w:tc>
-          <w:tcPr>
-            <w:tcW w:w="2126" w:type="dxa"/>
-          </w:tcPr>
-          <w:p/>
-        </w:tc>
-        <w:tc>
-          <w:tcPr>
-            <w:tcW w:w="1843" w:type="dxa"/>
+            <w:tcW w:w="2665" w:type="dxa"/>
+          </w:tcPr>
+          <w:p>
+            <w:pPr>
+              <w:rPr>
+                <w:rFonts w:ascii="Courier New" w:hAnsi="Courier New" w:cs="Courier New"/>
+              </w:rPr>
+            </w:pPr>
+            <w:r>
+              <w:rPr>
+                <w:rFonts w:ascii="Courier New" w:hAnsi="Courier New" w:cs="Courier New"/>
+              </w:rPr>
+              <w:t>playerhighassists</w:t>
+            </w:r>
+          </w:p>
+        </w:tc>
+        <w:tc>
+          <w:tcPr>
+            <w:tcW w:w="2778" w:type="dxa"/>
+          </w:tcPr>
+          <w:p>
+            <w:pPr>
+              <w:rPr>
+                <w:lang w:val="en-US"/>
+              </w:rPr>
+            </w:pPr>
+            <w:r>
+              <w:rPr>
+                <w:lang w:val="en-US"/>
+              </w:rPr>
+              <w:t xml:space="preserve">Player statistics, most </w:t>
+            </w:r>
+            <w:r>
+              <w:rPr>
+                <w:lang w:val="en-US"/>
+              </w:rPr>
+              <w:t>assists</w:t>
+            </w:r>
+            <w:r>
+              <w:rPr>
+                <w:lang w:val="en-US"/>
+              </w:rPr>
+              <w:t xml:space="preserve"> i</w:t>
+            </w:r>
+            <w:r>
+              <w:rPr>
+                <w:lang w:val="en-US"/>
+              </w:rPr>
+              <w:t>n a game</w:t>
+            </w:r>
+          </w:p>
+        </w:tc>
+        <w:tc>
+          <w:tcPr>
+            <w:tcW w:w="2089" w:type="dxa"/>
+          </w:tcPr>
+          <w:p>
+            <w:r>
+              <w:t>Empty (all) or Class</w:t>
+            </w:r>
+          </w:p>
+        </w:tc>
+        <w:tc>
+          <w:tcPr>
+            <w:tcW w:w="1819" w:type="dxa"/>
           </w:tcPr>
           <w:p/>
         </w:tc>
@@ -1351,45 +1539,77 @@
       <w:tr>
         <w:tc>
           <w:tcPr>
-            <w:tcW w:w="2540" w:type="dxa"/>
-          </w:tcPr>
-          <w:p>
-            <w:pPr>
-              <w:rPr>
-                <w:rFonts w:ascii="Courier New" w:hAnsi="Courier New" w:cs="Courier New"/>
-              </w:rPr>
-            </w:pPr>
-            <w:r>
-              <w:rPr>
-                <w:rFonts w:ascii="Courier New" w:hAnsi="Courier New" w:cs="Courier New"/>
-              </w:rPr>
-              <w:t>showstandings</w:t>
-            </w:r>
-          </w:p>
-        </w:tc>
-        <w:tc>
-          <w:tcPr>
-            <w:tcW w:w="2842" w:type="dxa"/>
-          </w:tcPr>
-          <w:p>
-            <w:r>
-              <w:t>Tables visibility</w:t>
-            </w:r>
-          </w:p>
-        </w:tc>
-        <w:tc>
-          <w:tcPr>
-            <w:tcW w:w="2126" w:type="dxa"/>
-          </w:tcPr>
-          <w:p>
-            <w:r>
-              <w:t>Group number</w:t>
-            </w:r>
-          </w:p>
-        </w:tc>
-        <w:tc>
-          <w:tcPr>
-            <w:tcW w:w="1843" w:type="dxa"/>
+            <w:tcW w:w="2665" w:type="dxa"/>
+          </w:tcPr>
+          <w:p>
+            <w:pPr>
+              <w:rPr>
+                <w:rFonts w:ascii="Courier New" w:hAnsi="Courier New" w:cs="Courier New"/>
+              </w:rPr>
+            </w:pPr>
+            <w:r>
+              <w:rPr>
+                <w:rFonts w:ascii="Courier New" w:hAnsi="Courier New" w:cs="Courier New"/>
+              </w:rPr>
+              <w:t>playerhighpenalties</w:t>
+            </w:r>
+          </w:p>
+        </w:tc>
+        <w:tc>
+          <w:tcPr>
+            <w:tcW w:w="2778" w:type="dxa"/>
+          </w:tcPr>
+          <w:p>
+            <w:pPr>
+              <w:rPr>
+                <w:lang w:val="en-US"/>
+              </w:rPr>
+            </w:pPr>
+            <w:r>
+              <w:rPr>
+                <w:lang w:val="en-US"/>
+              </w:rPr>
+              <w:t>Player statistics</w:t>
+            </w:r>
+            <w:r>
+              <w:rPr>
+                <w:lang w:val="en-US"/>
+              </w:rPr>
+              <w:t xml:space="preserve">, most </w:t>
+            </w:r>
+            <w:r>
+              <w:rPr>
+                <w:lang w:val="en-US"/>
+              </w:rPr>
+              <w:t>penalties</w:t>
+            </w:r>
+            <w:r>
+              <w:rPr>
+                <w:lang w:val="en-US"/>
+              </w:rPr>
+              <w:t xml:space="preserve"> i</w:t>
+            </w:r>
+            <w:r>
+              <w:rPr>
+                <w:lang w:val="en-US"/>
+              </w:rPr>
+              <w:t>n a game</w:t>
+            </w:r>
+          </w:p>
+        </w:tc>
+        <w:tc>
+          <w:tcPr>
+            <w:tcW w:w="2089" w:type="dxa"/>
+          </w:tcPr>
+          <w:p>
+            <w:r>
+              <w:t>Empty (all) or Class</w:t>
+            </w:r>
+          </w:p>
+        </w:tc>
+        <w:tc>
+          <w:tcPr>
+            <w:tcW w:w="1819" w:type="dxa"/>
           </w:tcPr>
           <w:p/>
         </w:tc>
@@ -1397,45 +1617,41 @@
       <w:tr>
         <w:tc>
           <w:tcPr>
-            <w:tcW w:w="2540" w:type="dxa"/>
-          </w:tcPr>
-          <w:p>
-            <w:pPr>
-              <w:rPr>
-                <w:rFonts w:ascii="Courier New" w:hAnsi="Courier New" w:cs="Courier New"/>
-              </w:rPr>
-            </w:pPr>
-            <w:r>
-              <w:rPr>
-                <w:rFonts w:ascii="Courier New" w:hAnsi="Courier New" w:cs="Courier New"/>
-              </w:rPr>
-              <w:t>standings</w:t>
-            </w:r>
-          </w:p>
-        </w:tc>
-        <w:tc>
-          <w:tcPr>
-            <w:tcW w:w="2842" w:type="dxa"/>
-          </w:tcPr>
-          <w:p>
-            <w:r>
-              <w:t>Group tables</w:t>
-            </w:r>
-          </w:p>
-        </w:tc>
-        <w:tc>
-          <w:tcPr>
-            <w:tcW w:w="2126" w:type="dxa"/>
-          </w:tcPr>
-          <w:p>
-            <w:r>
-              <w:t>Empty (all) or Group number</w:t>
-            </w:r>
-          </w:p>
-        </w:tc>
-        <w:tc>
-          <w:tcPr>
-            <w:tcW w:w="1843" w:type="dxa"/>
+            <w:tcW w:w="2665" w:type="dxa"/>
+          </w:tcPr>
+          <w:p>
+            <w:pPr>
+              <w:rPr>
+                <w:rFonts w:ascii="Courier New" w:hAnsi="Courier New" w:cs="Courier New"/>
+              </w:rPr>
+            </w:pPr>
+            <w:r>
+              <w:rPr>
+                <w:rFonts w:ascii="Courier New" w:hAnsi="Courier New" w:cs="Courier New"/>
+              </w:rPr>
+              <w:t>referees</w:t>
+            </w:r>
+          </w:p>
+        </w:tc>
+        <w:tc>
+          <w:tcPr>
+            <w:tcW w:w="2778" w:type="dxa"/>
+          </w:tcPr>
+          <w:p>
+            <w:r>
+              <w:t>Referees</w:t>
+            </w:r>
+          </w:p>
+        </w:tc>
+        <w:tc>
+          <w:tcPr>
+            <w:tcW w:w="2089" w:type="dxa"/>
+          </w:tcPr>
+          <w:p/>
+        </w:tc>
+        <w:tc>
+          <w:tcPr>
+            <w:tcW w:w="1819" w:type="dxa"/>
           </w:tcPr>
           <w:p/>
         </w:tc>
@@ -1443,45 +1659,45 @@
       <w:tr>
         <w:tc>
           <w:tcPr>
-            <w:tcW w:w="2540" w:type="dxa"/>
-          </w:tcPr>
-          <w:p>
-            <w:pPr>
-              <w:rPr>
-                <w:rFonts w:ascii="Courier New" w:hAnsi="Courier New" w:cs="Courier New"/>
-              </w:rPr>
-            </w:pPr>
-            <w:r>
-              <w:rPr>
-                <w:rFonts w:ascii="Courier New" w:hAnsi="Courier New" w:cs="Courier New"/>
-              </w:rPr>
-              <w:t>teams</w:t>
-            </w:r>
-          </w:p>
-        </w:tc>
-        <w:tc>
-          <w:tcPr>
-            <w:tcW w:w="2842" w:type="dxa"/>
-          </w:tcPr>
-          <w:p>
-            <w:r>
-              <w:t>Teams</w:t>
-            </w:r>
-          </w:p>
-        </w:tc>
-        <w:tc>
-          <w:tcPr>
-            <w:tcW w:w="2126" w:type="dxa"/>
-          </w:tcPr>
-          <w:p>
-            <w:r>
-              <w:t>Empty (all) or Class</w:t>
-            </w:r>
-          </w:p>
-        </w:tc>
-        <w:tc>
-          <w:tcPr>
-            <w:tcW w:w="1843" w:type="dxa"/>
+            <w:tcW w:w="2665" w:type="dxa"/>
+          </w:tcPr>
+          <w:p>
+            <w:pPr>
+              <w:rPr>
+                <w:rFonts w:ascii="Courier New" w:hAnsi="Courier New" w:cs="Courier New"/>
+              </w:rPr>
+            </w:pPr>
+            <w:r>
+              <w:rPr>
+                <w:rFonts w:ascii="Courier New" w:hAnsi="Courier New" w:cs="Courier New"/>
+              </w:rPr>
+              <w:t>refereeschedules</w:t>
+            </w:r>
+          </w:p>
+        </w:tc>
+        <w:tc>
+          <w:tcPr>
+            <w:tcW w:w="2778" w:type="dxa"/>
+          </w:tcPr>
+          <w:p>
+            <w:r>
+              <w:t>Referee schedule</w:t>
+            </w:r>
+          </w:p>
+        </w:tc>
+        <w:tc>
+          <w:tcPr>
+            <w:tcW w:w="2089" w:type="dxa"/>
+          </w:tcPr>
+          <w:p>
+            <w:r>
+              <w:t>Referee name</w:t>
+            </w:r>
+          </w:p>
+        </w:tc>
+        <w:tc>
+          <w:tcPr>
+            <w:tcW w:w="1819" w:type="dxa"/>
           </w:tcPr>
           <w:p/>
         </w:tc>
@@ -1489,45 +1705,41 @@
       <w:tr>
         <w:tc>
           <w:tcPr>
-            <w:tcW w:w="2540" w:type="dxa"/>
-          </w:tcPr>
-          <w:p>
-            <w:pPr>
-              <w:rPr>
-                <w:rFonts w:ascii="Courier New" w:hAnsi="Courier New" w:cs="Courier New"/>
-              </w:rPr>
-            </w:pPr>
-            <w:r>
-              <w:rPr>
-                <w:rFonts w:ascii="Courier New" w:hAnsi="Courier New" w:cs="Courier New"/>
-              </w:rPr>
-              <w:t>teamstats</w:t>
-            </w:r>
-          </w:p>
-        </w:tc>
-        <w:tc>
-          <w:tcPr>
-            <w:tcW w:w="2842" w:type="dxa"/>
-          </w:tcPr>
-          <w:p>
-            <w:r>
-              <w:t>Team statistics</w:t>
-            </w:r>
-          </w:p>
-        </w:tc>
-        <w:tc>
-          <w:tcPr>
-            <w:tcW w:w="2126" w:type="dxa"/>
-          </w:tcPr>
-          <w:p>
-            <w:r>
-              <w:t>Empty (all) or Class</w:t>
-            </w:r>
-          </w:p>
-        </w:tc>
-        <w:tc>
-          <w:tcPr>
-            <w:tcW w:w="1843" w:type="dxa"/>
+            <w:tcW w:w="2665" w:type="dxa"/>
+          </w:tcPr>
+          <w:p>
+            <w:pPr>
+              <w:rPr>
+                <w:rFonts w:ascii="Courier New" w:hAnsi="Courier New" w:cs="Courier New"/>
+              </w:rPr>
+            </w:pPr>
+            <w:r>
+              <w:rPr>
+                <w:rFonts w:ascii="Courier New" w:hAnsi="Courier New" w:cs="Courier New"/>
+              </w:rPr>
+              <w:t>settings</w:t>
+            </w:r>
+          </w:p>
+        </w:tc>
+        <w:tc>
+          <w:tcPr>
+            <w:tcW w:w="2778" w:type="dxa"/>
+          </w:tcPr>
+          <w:p>
+            <w:r>
+              <w:t>Tournament settings</w:t>
+            </w:r>
+          </w:p>
+        </w:tc>
+        <w:tc>
+          <w:tcPr>
+            <w:tcW w:w="2089" w:type="dxa"/>
+          </w:tcPr>
+          <w:p/>
+        </w:tc>
+        <w:tc>
+          <w:tcPr>
+            <w:tcW w:w="1819" w:type="dxa"/>
           </w:tcPr>
           <w:p/>
         </w:tc>
@@ -1535,41 +1747,45 @@
       <w:tr>
         <w:tc>
           <w:tcPr>
-            <w:tcW w:w="2540" w:type="dxa"/>
-          </w:tcPr>
-          <w:p>
-            <w:pPr>
-              <w:rPr>
-                <w:rFonts w:ascii="Courier New" w:hAnsi="Courier New" w:cs="Courier New"/>
-              </w:rPr>
-            </w:pPr>
-            <w:r>
-              <w:rPr>
-                <w:rFonts w:ascii="Courier New" w:hAnsi="Courier New" w:cs="Courier New"/>
-              </w:rPr>
-              <w:t>tournaments</w:t>
-            </w:r>
-          </w:p>
-        </w:tc>
-        <w:tc>
-          <w:tcPr>
-            <w:tcW w:w="2842" w:type="dxa"/>
-          </w:tcPr>
-          <w:p>
-            <w:r>
-              <w:t>List of all tournaments</w:t>
-            </w:r>
-          </w:p>
-        </w:tc>
-        <w:tc>
-          <w:tcPr>
-            <w:tcW w:w="2126" w:type="dxa"/>
-          </w:tcPr>
-          <w:p/>
-        </w:tc>
-        <w:tc>
-          <w:tcPr>
-            <w:tcW w:w="1843" w:type="dxa"/>
+            <w:tcW w:w="2665" w:type="dxa"/>
+          </w:tcPr>
+          <w:p>
+            <w:pPr>
+              <w:rPr>
+                <w:rFonts w:ascii="Courier New" w:hAnsi="Courier New" w:cs="Courier New"/>
+              </w:rPr>
+            </w:pPr>
+            <w:r>
+              <w:rPr>
+                <w:rFonts w:ascii="Courier New" w:hAnsi="Courier New" w:cs="Courier New"/>
+              </w:rPr>
+              <w:t>showstandings</w:t>
+            </w:r>
+          </w:p>
+        </w:tc>
+        <w:tc>
+          <w:tcPr>
+            <w:tcW w:w="2778" w:type="dxa"/>
+          </w:tcPr>
+          <w:p>
+            <w:r>
+              <w:t>Tables visibility</w:t>
+            </w:r>
+          </w:p>
+        </w:tc>
+        <w:tc>
+          <w:tcPr>
+            <w:tcW w:w="2089" w:type="dxa"/>
+          </w:tcPr>
+          <w:p>
+            <w:r>
+              <w:t>Group number</w:t>
+            </w:r>
+          </w:p>
+        </w:tc>
+        <w:tc>
+          <w:tcPr>
+            <w:tcW w:w="1819" w:type="dxa"/>
           </w:tcPr>
           <w:p/>
         </w:tc>
@@ -1577,49 +1793,263 @@
       <w:tr>
         <w:tc>
           <w:tcPr>
-            <w:tcW w:w="2540" w:type="dxa"/>
-          </w:tcPr>
-          <w:p>
-            <w:pPr>
-              <w:rPr>
-                <w:rFonts w:ascii="Courier New" w:hAnsi="Courier New" w:cs="Courier New"/>
-              </w:rPr>
-            </w:pPr>
-            <w:r>
-              <w:rPr>
-                <w:rFonts w:ascii="Courier New" w:hAnsi="Courier New" w:cs="Courier New"/>
-              </w:rPr>
-              <w:t>userpagemenus</w:t>
-            </w:r>
-          </w:p>
-        </w:tc>
-        <w:tc>
-          <w:tcPr>
-            <w:tcW w:w="2842" w:type="dxa"/>
-          </w:tcPr>
-          <w:p>
-            <w:r>
-              <w:t>User created pages menu names</w:t>
-            </w:r>
-          </w:p>
-        </w:tc>
-        <w:tc>
-          <w:tcPr>
-            <w:tcW w:w="2126" w:type="dxa"/>
-          </w:tcPr>
-          <w:p/>
-        </w:tc>
-        <w:tc>
-          <w:tcPr>
-            <w:tcW w:w="1843" w:type="dxa"/>
-          </w:tcPr>
-          <w:p/>
+            <w:tcW w:w="2665" w:type="dxa"/>
+          </w:tcPr>
+          <w:p>
+            <w:pPr>
+              <w:rPr>
+                <w:rFonts w:ascii="Courier New" w:hAnsi="Courier New" w:cs="Courier New"/>
+              </w:rPr>
+            </w:pPr>
+            <w:r>
+              <w:rPr>
+                <w:rFonts w:ascii="Courier New" w:hAnsi="Courier New" w:cs="Courier New"/>
+              </w:rPr>
+              <w:t>standings</w:t>
+            </w:r>
+          </w:p>
+        </w:tc>
+        <w:tc>
+          <w:tcPr>
+            <w:tcW w:w="2778" w:type="dxa"/>
+          </w:tcPr>
+          <w:p>
+            <w:r>
+              <w:t>Group tables</w:t>
+            </w:r>
+          </w:p>
+        </w:tc>
+        <w:tc>
+          <w:tcPr>
+            <w:tcW w:w="2089" w:type="dxa"/>
+          </w:tcPr>
+          <w:p>
+            <w:pPr>
+              <w:rPr>
+                <w:lang w:val="en-US"/>
+              </w:rPr>
+            </w:pPr>
+            <w:r>
+              <w:rPr>
+                <w:lang w:val="en-US"/>
+              </w:rPr>
+              <w:t>Empty (all) or Group number</w:t>
+            </w:r>
+          </w:p>
+        </w:tc>
+        <w:tc>
+          <w:tcPr>
+            <w:tcW w:w="1819" w:type="dxa"/>
+          </w:tcPr>
+          <w:p>
+            <w:pPr>
+              <w:rPr>
+                <w:lang w:val="en-US"/>
+              </w:rPr>
+            </w:pPr>
+          </w:p>
         </w:tc>
       </w:tr>
       <w:tr>
         <w:tc>
           <w:tcPr>
-            <w:tcW w:w="2540" w:type="dxa"/>
+            <w:tcW w:w="2665" w:type="dxa"/>
+          </w:tcPr>
+          <w:p>
+            <w:pPr>
+              <w:rPr>
+                <w:rFonts w:ascii="Courier New" w:hAnsi="Courier New" w:cs="Courier New"/>
+              </w:rPr>
+            </w:pPr>
+            <w:r>
+              <w:rPr>
+                <w:rFonts w:ascii="Courier New" w:hAnsi="Courier New" w:cs="Courier New"/>
+              </w:rPr>
+              <w:t>teams</w:t>
+            </w:r>
+          </w:p>
+        </w:tc>
+        <w:tc>
+          <w:tcPr>
+            <w:tcW w:w="2778" w:type="dxa"/>
+          </w:tcPr>
+          <w:p>
+            <w:r>
+              <w:t>Teams</w:t>
+            </w:r>
+          </w:p>
+        </w:tc>
+        <w:tc>
+          <w:tcPr>
+            <w:tcW w:w="2089" w:type="dxa"/>
+          </w:tcPr>
+          <w:p>
+            <w:r>
+              <w:t>Empty (all) or Class</w:t>
+            </w:r>
+          </w:p>
+        </w:tc>
+        <w:tc>
+          <w:tcPr>
+            <w:tcW w:w="1819" w:type="dxa"/>
+          </w:tcPr>
+          <w:p/>
+        </w:tc>
+      </w:tr>
+      <w:tr>
+        <w:tc>
+          <w:tcPr>
+            <w:tcW w:w="2665" w:type="dxa"/>
+          </w:tcPr>
+          <w:p>
+            <w:pPr>
+              <w:rPr>
+                <w:rFonts w:ascii="Courier New" w:hAnsi="Courier New" w:cs="Courier New"/>
+              </w:rPr>
+            </w:pPr>
+            <w:r>
+              <w:rPr>
+                <w:rFonts w:ascii="Courier New" w:hAnsi="Courier New" w:cs="Courier New"/>
+              </w:rPr>
+              <w:t>teamstats</w:t>
+            </w:r>
+          </w:p>
+        </w:tc>
+        <w:tc>
+          <w:tcPr>
+            <w:tcW w:w="2778" w:type="dxa"/>
+          </w:tcPr>
+          <w:p>
+            <w:r>
+              <w:t>Team statistics</w:t>
+            </w:r>
+          </w:p>
+        </w:tc>
+        <w:tc>
+          <w:tcPr>
+            <w:tcW w:w="2089" w:type="dxa"/>
+          </w:tcPr>
+          <w:p>
+            <w:r>
+              <w:t>Empty (all) or Class</w:t>
+            </w:r>
+          </w:p>
+        </w:tc>
+        <w:tc>
+          <w:tcPr>
+            <w:tcW w:w="1819" w:type="dxa"/>
+          </w:tcPr>
+          <w:p/>
+        </w:tc>
+      </w:tr>
+      <w:tr>
+        <w:tc>
+          <w:tcPr>
+            <w:tcW w:w="2665" w:type="dxa"/>
+          </w:tcPr>
+          <w:p>
+            <w:pPr>
+              <w:rPr>
+                <w:rFonts w:ascii="Courier New" w:hAnsi="Courier New" w:cs="Courier New"/>
+              </w:rPr>
+            </w:pPr>
+            <w:r>
+              <w:rPr>
+                <w:rFonts w:ascii="Courier New" w:hAnsi="Courier New" w:cs="Courier New"/>
+              </w:rPr>
+              <w:t>tournaments</w:t>
+            </w:r>
+          </w:p>
+        </w:tc>
+        <w:tc>
+          <w:tcPr>
+            <w:tcW w:w="2778" w:type="dxa"/>
+          </w:tcPr>
+          <w:p>
+            <w:r>
+              <w:t>List of all tournaments</w:t>
+            </w:r>
+          </w:p>
+        </w:tc>
+        <w:tc>
+          <w:tcPr>
+            <w:tcW w:w="2089" w:type="dxa"/>
+          </w:tcPr>
+          <w:p/>
+        </w:tc>
+        <w:tc>
+          <w:tcPr>
+            <w:tcW w:w="1819" w:type="dxa"/>
+          </w:tcPr>
+          <w:p/>
+        </w:tc>
+      </w:tr>
+      <w:tr>
+        <w:tc>
+          <w:tcPr>
+            <w:tcW w:w="2665" w:type="dxa"/>
+          </w:tcPr>
+          <w:p>
+            <w:pPr>
+              <w:rPr>
+                <w:rFonts w:ascii="Courier New" w:hAnsi="Courier New" w:cs="Courier New"/>
+              </w:rPr>
+            </w:pPr>
+            <w:r>
+              <w:rPr>
+                <w:rFonts w:ascii="Courier New" w:hAnsi="Courier New" w:cs="Courier New"/>
+              </w:rPr>
+              <w:t>userpagemenus</w:t>
+            </w:r>
+          </w:p>
+        </w:tc>
+        <w:tc>
+          <w:tcPr>
+            <w:tcW w:w="2778" w:type="dxa"/>
+          </w:tcPr>
+          <w:p>
+            <w:pPr>
+              <w:rPr>
+                <w:lang w:val="en-US"/>
+              </w:rPr>
+            </w:pPr>
+            <w:r>
+              <w:rPr>
+                <w:lang w:val="en-US"/>
+              </w:rPr>
+              <w:t>User created pages menu names</w:t>
+            </w:r>
+          </w:p>
+        </w:tc>
+        <w:tc>
+          <w:tcPr>
+            <w:tcW w:w="2089" w:type="dxa"/>
+          </w:tcPr>
+          <w:p>
+            <w:pPr>
+              <w:rPr>
+                <w:lang w:val="en-US"/>
+              </w:rPr>
+            </w:pPr>
+          </w:p>
+        </w:tc>
+        <w:tc>
+          <w:tcPr>
+            <w:tcW w:w="1819" w:type="dxa"/>
+          </w:tcPr>
+          <w:p>
+            <w:pPr>
+              <w:rPr>
+                <w:lang w:val="en-US"/>
+              </w:rPr>
+            </w:pPr>
+          </w:p>
+        </w:tc>
+      </w:tr>
+      <w:tr>
+        <w:tc>
+          <w:tcPr>
+            <w:tcW w:w="2665" w:type="dxa"/>
           </w:tcPr>
           <w:p>
             <w:pPr>
@@ -1637,7 +2067,7 @@
         </w:tc>
         <w:tc>
           <w:tcPr>
-            <w:tcW w:w="2842" w:type="dxa"/>
+            <w:tcW w:w="2778" w:type="dxa"/>
           </w:tcPr>
           <w:p>
             <w:r>
@@ -1647,19 +2077,33 @@
         </w:tc>
         <w:tc>
           <w:tcPr>
-            <w:tcW w:w="2126" w:type="dxa"/>
-          </w:tcPr>
-          <w:p>
-            <w:r>
+            <w:tcW w:w="2089" w:type="dxa"/>
+          </w:tcPr>
+          <w:p>
+            <w:pPr>
+              <w:rPr>
+                <w:lang w:val="en-US"/>
+              </w:rPr>
+            </w:pPr>
+            <w:r>
+              <w:rPr>
+                <w:lang w:val="en-US"/>
+              </w:rPr>
               <w:t>Empty (all) or page id</w:t>
             </w:r>
           </w:p>
         </w:tc>
         <w:tc>
           <w:tcPr>
-            <w:tcW w:w="1843" w:type="dxa"/>
-          </w:tcPr>
-          <w:p/>
+            <w:tcW w:w="1819" w:type="dxa"/>
+          </w:tcPr>
+          <w:p>
+            <w:pPr>
+              <w:rPr>
+                <w:lang w:val="en-US"/>
+              </w:rPr>
+            </w:pPr>
+          </w:p>
         </w:tc>
       </w:tr>
     </w:tbl>
@@ -1667,6 +2111,7 @@
       <w:pPr>
         <w:rPr>
           <w:rFonts w:ascii="Courier New" w:hAnsi="Courier New" w:cs="Courier New"/>
+          <w:lang w:val="en-US"/>
         </w:rPr>
       </w:pPr>
     </w:p>
@@ -1683,7 +2128,7 @@
 </file>
 
 <file path=word/endnotes.xml><?xml version="1.0" encoding="utf-8"?>
-<w:endnotes xmlns:wpc="http://schemas.microsoft.com/office/word/2010/wordprocessingCanvas" xmlns:cx="http://schemas.microsoft.com/office/drawing/2014/chartex" xmlns:cx1="http://schemas.microsoft.com/office/drawing/2015/9/8/chartex" xmlns:mc="http://schemas.openxmlformats.org/markup-compatibility/2006" xmlns:o="urn:schemas-microsoft-com:office:office" xmlns:r="http://schemas.openxmlformats.org/officeDocument/2006/relationships" xmlns:m="http://schemas.openxmlformats.org/officeDocument/2006/math" xmlns:v="urn:schemas-microsoft-com:vml" xmlns:wp14="http://schemas.microsoft.com/office/word/2010/wordprocessingDrawing" xmlns:wp="http://schemas.openxmlformats.org/drawingml/2006/wordprocessingDrawing" xmlns:w10="urn:schemas-microsoft-com:office:word" xmlns:w="http://schemas.openxmlformats.org/wordprocessingml/2006/main" xmlns:w14="http://schemas.microsoft.com/office/word/2010/wordml" xmlns:w15="http://schemas.microsoft.com/office/word/2012/wordml" xmlns:w16se="http://schemas.microsoft.com/office/word/2015/wordml/symex" xmlns:wpg="http://schemas.microsoft.com/office/word/2010/wordprocessingGroup" xmlns:wpi="http://schemas.microsoft.com/office/word/2010/wordprocessingInk" xmlns:wne="http://schemas.microsoft.com/office/word/2006/wordml" xmlns:wps="http://schemas.microsoft.com/office/word/2010/wordprocessingShape" mc:Ignorable="w14 w15 w16se wp14">
+<w:endnotes xmlns:wpc="http://schemas.microsoft.com/office/word/2010/wordprocessingCanvas" xmlns:cx="http://schemas.microsoft.com/office/drawing/2014/chartex" xmlns:cx1="http://schemas.microsoft.com/office/drawing/2015/9/8/chartex" xmlns:cx2="http://schemas.microsoft.com/office/drawing/2015/10/21/chartex" xmlns:cx3="http://schemas.microsoft.com/office/drawing/2016/5/9/chartex" xmlns:cx4="http://schemas.microsoft.com/office/drawing/2016/5/10/chartex" xmlns:cx5="http://schemas.microsoft.com/office/drawing/2016/5/11/chartex" xmlns:cx6="http://schemas.microsoft.com/office/drawing/2016/5/12/chartex" xmlns:cx7="http://schemas.microsoft.com/office/drawing/2016/5/13/chartex" xmlns:cx8="http://schemas.microsoft.com/office/drawing/2016/5/14/chartex" xmlns:mc="http://schemas.openxmlformats.org/markup-compatibility/2006" xmlns:aink="http://schemas.microsoft.com/office/drawing/2016/ink" xmlns:am3d="http://schemas.microsoft.com/office/drawing/2017/model3d" xmlns:o="urn:schemas-microsoft-com:office:office" xmlns:oel="http://schemas.microsoft.com/office/2019/extlst" xmlns:r="http://schemas.openxmlformats.org/officeDocument/2006/relationships" xmlns:m="http://schemas.openxmlformats.org/officeDocument/2006/math" xmlns:v="urn:schemas-microsoft-com:vml" xmlns:wp14="http://schemas.microsoft.com/office/word/2010/wordprocessingDrawing" xmlns:wp="http://schemas.openxmlformats.org/drawingml/2006/wordprocessingDrawing" xmlns:w10="urn:schemas-microsoft-com:office:word" xmlns:w="http://schemas.openxmlformats.org/wordprocessingml/2006/main" xmlns:w14="http://schemas.microsoft.com/office/word/2010/wordml" xmlns:w15="http://schemas.microsoft.com/office/word/2012/wordml" xmlns:w16cex="http://schemas.microsoft.com/office/word/2018/wordml/cex" xmlns:w16cid="http://schemas.microsoft.com/office/word/2016/wordml/cid" xmlns:w16="http://schemas.microsoft.com/office/word/2018/wordml" xmlns:w16du="http://schemas.microsoft.com/office/word/2023/wordml/word16du" xmlns:w16sdtdh="http://schemas.microsoft.com/office/word/2020/wordml/sdtdatahash" xmlns:w16se="http://schemas.microsoft.com/office/word/2015/wordml/symex" xmlns:wpg="http://schemas.microsoft.com/office/word/2010/wordprocessingGroup" xmlns:wpi="http://schemas.microsoft.com/office/word/2010/wordprocessingInk" xmlns:wne="http://schemas.microsoft.com/office/word/2006/wordml" xmlns:wps="http://schemas.microsoft.com/office/word/2010/wordprocessingShape" mc:Ignorable="w14 w15 w16se w16cid w16 w16cex w16sdtdh w16du wp14">
   <w:endnote w:type="separator" w:id="-1">
     <w:p>
       <w:r>
@@ -1702,7 +2147,7 @@
 </file>
 
 <file path=word/footer1.xml><?xml version="1.0" encoding="utf-8"?>
-<w:ftr xmlns:wpc="http://schemas.microsoft.com/office/word/2010/wordprocessingCanvas" xmlns:cx="http://schemas.microsoft.com/office/drawing/2014/chartex" xmlns:cx1="http://schemas.microsoft.com/office/drawing/2015/9/8/chartex" xmlns:mc="http://schemas.openxmlformats.org/markup-compatibility/2006" xmlns:o="urn:schemas-microsoft-com:office:office" xmlns:r="http://schemas.openxmlformats.org/officeDocument/2006/relationships" xmlns:m="http://schemas.openxmlformats.org/officeDocument/2006/math" xmlns:v="urn:schemas-microsoft-com:vml" xmlns:wp14="http://schemas.microsoft.com/office/word/2010/wordprocessingDrawing" xmlns:wp="http://schemas.openxmlformats.org/drawingml/2006/wordprocessingDrawing" xmlns:w10="urn:schemas-microsoft-com:office:word" xmlns:w="http://schemas.openxmlformats.org/wordprocessingml/2006/main" xmlns:w14="http://schemas.microsoft.com/office/word/2010/wordml" xmlns:w15="http://schemas.microsoft.com/office/word/2012/wordml" xmlns:w16se="http://schemas.microsoft.com/office/word/2015/wordml/symex" xmlns:wpg="http://schemas.microsoft.com/office/word/2010/wordprocessingGroup" xmlns:wpi="http://schemas.microsoft.com/office/word/2010/wordprocessingInk" xmlns:wne="http://schemas.microsoft.com/office/word/2006/wordml" xmlns:wps="http://schemas.microsoft.com/office/word/2010/wordprocessingShape" mc:Ignorable="w14 w15 w16se wp14">
+<w:ftr xmlns:wpc="http://schemas.microsoft.com/office/word/2010/wordprocessingCanvas" xmlns:cx="http://schemas.microsoft.com/office/drawing/2014/chartex" xmlns:cx1="http://schemas.microsoft.com/office/drawing/2015/9/8/chartex" xmlns:cx2="http://schemas.microsoft.com/office/drawing/2015/10/21/chartex" xmlns:cx3="http://schemas.microsoft.com/office/drawing/2016/5/9/chartex" xmlns:cx4="http://schemas.microsoft.com/office/drawing/2016/5/10/chartex" xmlns:cx5="http://schemas.microsoft.com/office/drawing/2016/5/11/chartex" xmlns:cx6="http://schemas.microsoft.com/office/drawing/2016/5/12/chartex" xmlns:cx7="http://schemas.microsoft.com/office/drawing/2016/5/13/chartex" xmlns:cx8="http://schemas.microsoft.com/office/drawing/2016/5/14/chartex" xmlns:mc="http://schemas.openxmlformats.org/markup-compatibility/2006" xmlns:aink="http://schemas.microsoft.com/office/drawing/2016/ink" xmlns:am3d="http://schemas.microsoft.com/office/drawing/2017/model3d" xmlns:o="urn:schemas-microsoft-com:office:office" xmlns:oel="http://schemas.microsoft.com/office/2019/extlst" xmlns:r="http://schemas.openxmlformats.org/officeDocument/2006/relationships" xmlns:m="http://schemas.openxmlformats.org/officeDocument/2006/math" xmlns:v="urn:schemas-microsoft-com:vml" xmlns:wp14="http://schemas.microsoft.com/office/word/2010/wordprocessingDrawing" xmlns:wp="http://schemas.openxmlformats.org/drawingml/2006/wordprocessingDrawing" xmlns:w10="urn:schemas-microsoft-com:office:word" xmlns:w="http://schemas.openxmlformats.org/wordprocessingml/2006/main" xmlns:w14="http://schemas.microsoft.com/office/word/2010/wordml" xmlns:w15="http://schemas.microsoft.com/office/word/2012/wordml" xmlns:w16cex="http://schemas.microsoft.com/office/word/2018/wordml/cex" xmlns:w16cid="http://schemas.microsoft.com/office/word/2016/wordml/cid" xmlns:w16="http://schemas.microsoft.com/office/word/2018/wordml" xmlns:w16du="http://schemas.microsoft.com/office/word/2023/wordml/word16du" xmlns:w16sdtdh="http://schemas.microsoft.com/office/word/2020/wordml/sdtdatahash" xmlns:w16se="http://schemas.microsoft.com/office/word/2015/wordml/symex" xmlns:wpg="http://schemas.microsoft.com/office/word/2010/wordprocessingGroup" xmlns:wpi="http://schemas.microsoft.com/office/word/2010/wordprocessingInk" xmlns:wne="http://schemas.microsoft.com/office/word/2006/wordml" xmlns:wps="http://schemas.microsoft.com/office/word/2010/wordprocessingShape" mc:Ignorable="w14 w15 w16se w16cid w16 w16cex w16sdtdh w16du wp14">
   <w:p>
     <w:pPr>
       <w:pStyle w:val="Footer"/>
@@ -1721,7 +2166,13 @@
       <w:rPr>
         <w:sz w:val="16"/>
       </w:rPr>
-      <w:t>.1</w:t>
+      <w:t>.</w:t>
+    </w:r>
+    <w:r>
+      <w:rPr>
+        <w:sz w:val="16"/>
+      </w:rPr>
+      <w:t>2</w:t>
     </w:r>
     <w:r>
       <w:rPr>
@@ -1830,7 +2281,7 @@
 </file>
 
 <file path=word/footnotes.xml><?xml version="1.0" encoding="utf-8"?>
-<w:footnotes xmlns:wpc="http://schemas.microsoft.com/office/word/2010/wordprocessingCanvas" xmlns:cx="http://schemas.microsoft.com/office/drawing/2014/chartex" xmlns:cx1="http://schemas.microsoft.com/office/drawing/2015/9/8/chartex" xmlns:mc="http://schemas.openxmlformats.org/markup-compatibility/2006" xmlns:o="urn:schemas-microsoft-com:office:office" xmlns:r="http://schemas.openxmlformats.org/officeDocument/2006/relationships" xmlns:m="http://schemas.openxmlformats.org/officeDocument/2006/math" xmlns:v="urn:schemas-microsoft-com:vml" xmlns:wp14="http://schemas.microsoft.com/office/word/2010/wordprocessingDrawing" xmlns:wp="http://schemas.openxmlformats.org/drawingml/2006/wordprocessingDrawing" xmlns:w10="urn:schemas-microsoft-com:office:word" xmlns:w="http://schemas.openxmlformats.org/wordprocessingml/2006/main" xmlns:w14="http://schemas.microsoft.com/office/word/2010/wordml" xmlns:w15="http://schemas.microsoft.com/office/word/2012/wordml" xmlns:w16se="http://schemas.microsoft.com/office/word/2015/wordml/symex" xmlns:wpg="http://schemas.microsoft.com/office/word/2010/wordprocessingGroup" xmlns:wpi="http://schemas.microsoft.com/office/word/2010/wordprocessingInk" xmlns:wne="http://schemas.microsoft.com/office/word/2006/wordml" xmlns:wps="http://schemas.microsoft.com/office/word/2010/wordprocessingShape" mc:Ignorable="w14 w15 w16se wp14">
+<w:footnotes xmlns:wpc="http://schemas.microsoft.com/office/word/2010/wordprocessingCanvas" xmlns:cx="http://schemas.microsoft.com/office/drawing/2014/chartex" xmlns:cx1="http://schemas.microsoft.com/office/drawing/2015/9/8/chartex" xmlns:cx2="http://schemas.microsoft.com/office/drawing/2015/10/21/chartex" xmlns:cx3="http://schemas.microsoft.com/office/drawing/2016/5/9/chartex" xmlns:cx4="http://schemas.microsoft.com/office/drawing/2016/5/10/chartex" xmlns:cx5="http://schemas.microsoft.com/office/drawing/2016/5/11/chartex" xmlns:cx6="http://schemas.microsoft.com/office/drawing/2016/5/12/chartex" xmlns:cx7="http://schemas.microsoft.com/office/drawing/2016/5/13/chartex" xmlns:cx8="http://schemas.microsoft.com/office/drawing/2016/5/14/chartex" xmlns:mc="http://schemas.openxmlformats.org/markup-compatibility/2006" xmlns:aink="http://schemas.microsoft.com/office/drawing/2016/ink" xmlns:am3d="http://schemas.microsoft.com/office/drawing/2017/model3d" xmlns:o="urn:schemas-microsoft-com:office:office" xmlns:oel="http://schemas.microsoft.com/office/2019/extlst" xmlns:r="http://schemas.openxmlformats.org/officeDocument/2006/relationships" xmlns:m="http://schemas.openxmlformats.org/officeDocument/2006/math" xmlns:v="urn:schemas-microsoft-com:vml" xmlns:wp14="http://schemas.microsoft.com/office/word/2010/wordprocessingDrawing" xmlns:wp="http://schemas.openxmlformats.org/drawingml/2006/wordprocessingDrawing" xmlns:w10="urn:schemas-microsoft-com:office:word" xmlns:w="http://schemas.openxmlformats.org/wordprocessingml/2006/main" xmlns:w14="http://schemas.microsoft.com/office/word/2010/wordml" xmlns:w15="http://schemas.microsoft.com/office/word/2012/wordml" xmlns:w16cex="http://schemas.microsoft.com/office/word/2018/wordml/cex" xmlns:w16cid="http://schemas.microsoft.com/office/word/2016/wordml/cid" xmlns:w16="http://schemas.microsoft.com/office/word/2018/wordml" xmlns:w16du="http://schemas.microsoft.com/office/word/2023/wordml/word16du" xmlns:w16sdtdh="http://schemas.microsoft.com/office/word/2020/wordml/sdtdatahash" xmlns:w16se="http://schemas.microsoft.com/office/word/2015/wordml/symex" xmlns:wpg="http://schemas.microsoft.com/office/word/2010/wordprocessingGroup" xmlns:wpi="http://schemas.microsoft.com/office/word/2010/wordprocessingInk" xmlns:wne="http://schemas.microsoft.com/office/word/2006/wordml" xmlns:wps="http://schemas.microsoft.com/office/word/2010/wordprocessingShape" mc:Ignorable="w14 w15 w16se w16cid w16 w16cex w16sdtdh w16du wp14">
   <w:footnote w:type="separator" w:id="-1">
     <w:p>
       <w:r>
@@ -1849,16 +2300,16 @@
 </file>
 
 <file path=word/header1.xml><?xml version="1.0" encoding="utf-8"?>
-<w:hdr xmlns:wpc="http://schemas.microsoft.com/office/word/2010/wordprocessingCanvas" xmlns:cx="http://schemas.microsoft.com/office/drawing/2014/chartex" xmlns:cx1="http://schemas.microsoft.com/office/drawing/2015/9/8/chartex" xmlns:mc="http://schemas.openxmlformats.org/markup-compatibility/2006" xmlns:o="urn:schemas-microsoft-com:office:office" xmlns:r="http://schemas.openxmlformats.org/officeDocument/2006/relationships" xmlns:m="http://schemas.openxmlformats.org/officeDocument/2006/math" xmlns:v="urn:schemas-microsoft-com:vml" xmlns:wp14="http://schemas.microsoft.com/office/word/2010/wordprocessingDrawing" xmlns:wp="http://schemas.openxmlformats.org/drawingml/2006/wordprocessingDrawing" xmlns:w10="urn:schemas-microsoft-com:office:word" xmlns:w="http://schemas.openxmlformats.org/wordprocessingml/2006/main" xmlns:w14="http://schemas.microsoft.com/office/word/2010/wordml" xmlns:w15="http://schemas.microsoft.com/office/word/2012/wordml" xmlns:w16se="http://schemas.microsoft.com/office/word/2015/wordml/symex" xmlns:wpg="http://schemas.microsoft.com/office/word/2010/wordprocessingGroup" xmlns:wpi="http://schemas.microsoft.com/office/word/2010/wordprocessingInk" xmlns:wne="http://schemas.microsoft.com/office/word/2006/wordml" xmlns:wps="http://schemas.microsoft.com/office/word/2010/wordprocessingShape" mc:Ignorable="w14 w15 w16se wp14">
+<w:hdr xmlns:wpc="http://schemas.microsoft.com/office/word/2010/wordprocessingCanvas" xmlns:cx="http://schemas.microsoft.com/office/drawing/2014/chartex" xmlns:cx1="http://schemas.microsoft.com/office/drawing/2015/9/8/chartex" xmlns:cx2="http://schemas.microsoft.com/office/drawing/2015/10/21/chartex" xmlns:cx3="http://schemas.microsoft.com/office/drawing/2016/5/9/chartex" xmlns:cx4="http://schemas.microsoft.com/office/drawing/2016/5/10/chartex" xmlns:cx5="http://schemas.microsoft.com/office/drawing/2016/5/11/chartex" xmlns:cx6="http://schemas.microsoft.com/office/drawing/2016/5/12/chartex" xmlns:cx7="http://schemas.microsoft.com/office/drawing/2016/5/13/chartex" xmlns:cx8="http://schemas.microsoft.com/office/drawing/2016/5/14/chartex" xmlns:mc="http://schemas.openxmlformats.org/markup-compatibility/2006" xmlns:aink="http://schemas.microsoft.com/office/drawing/2016/ink" xmlns:am3d="http://schemas.microsoft.com/office/drawing/2017/model3d" xmlns:o="urn:schemas-microsoft-com:office:office" xmlns:oel="http://schemas.microsoft.com/office/2019/extlst" xmlns:r="http://schemas.openxmlformats.org/officeDocument/2006/relationships" xmlns:m="http://schemas.openxmlformats.org/officeDocument/2006/math" xmlns:v="urn:schemas-microsoft-com:vml" xmlns:wp14="http://schemas.microsoft.com/office/word/2010/wordprocessingDrawing" xmlns:wp="http://schemas.openxmlformats.org/drawingml/2006/wordprocessingDrawing" xmlns:w10="urn:schemas-microsoft-com:office:word" xmlns:w="http://schemas.openxmlformats.org/wordprocessingml/2006/main" xmlns:w14="http://schemas.microsoft.com/office/word/2010/wordml" xmlns:w15="http://schemas.microsoft.com/office/word/2012/wordml" xmlns:w16cex="http://schemas.microsoft.com/office/word/2018/wordml/cex" xmlns:w16cid="http://schemas.microsoft.com/office/word/2016/wordml/cid" xmlns:w16="http://schemas.microsoft.com/office/word/2018/wordml" xmlns:w16du="http://schemas.microsoft.com/office/word/2023/wordml/word16du" xmlns:w16sdtdh="http://schemas.microsoft.com/office/word/2020/wordml/sdtdatahash" xmlns:w16se="http://schemas.microsoft.com/office/word/2015/wordml/symex" xmlns:wpg="http://schemas.microsoft.com/office/word/2010/wordprocessingGroup" xmlns:wpi="http://schemas.microsoft.com/office/word/2010/wordprocessingInk" xmlns:wne="http://schemas.microsoft.com/office/word/2006/wordml" xmlns:wps="http://schemas.microsoft.com/office/word/2010/wordprocessingShape" mc:Ignorable="w14 w15 w16se w16cid w16 w16cex w16sdtdh w16du wp14">
   <w:p>
     <w:pPr>
       <w:pStyle w:val="Heading1"/>
     </w:pPr>
-    <w:bookmarkStart w:id="1" w:name="_Toc366494709"/>
+    <w:bookmarkStart w:id="0" w:name="_Toc366494709"/>
     <w:r>
       <w:t>Templay</w:t>
     </w:r>
-    <w:bookmarkEnd w:id="1"/>
+    <w:bookmarkEnd w:id="0"/>
     <w:r>
       <w:t xml:space="preserve"> </w:t>
     </w:r>
@@ -1881,7 +2332,7 @@
 </file>
 
 <file path=word/numbering.xml><?xml version="1.0" encoding="utf-8"?>
-<w:numbering xmlns:wpc="http://schemas.microsoft.com/office/word/2010/wordprocessingCanvas" xmlns:cx="http://schemas.microsoft.com/office/drawing/2014/chartex" xmlns:cx1="http://schemas.microsoft.com/office/drawing/2015/9/8/chartex" xmlns:mc="http://schemas.openxmlformats.org/markup-compatibility/2006" xmlns:o="urn:schemas-microsoft-com:office:office" xmlns:r="http://schemas.openxmlformats.org/officeDocument/2006/relationships" xmlns:m="http://schemas.openxmlformats.org/officeDocument/2006/math" xmlns:v="urn:schemas-microsoft-com:vml" xmlns:wp14="http://schemas.microsoft.com/office/word/2010/wordprocessingDrawing" xmlns:wp="http://schemas.openxmlformats.org/drawingml/2006/wordprocessingDrawing" xmlns:w10="urn:schemas-microsoft-com:office:word" xmlns:w="http://schemas.openxmlformats.org/wordprocessingml/2006/main" xmlns:w14="http://schemas.microsoft.com/office/word/2010/wordml" xmlns:w15="http://schemas.microsoft.com/office/word/2012/wordml" xmlns:w16se="http://schemas.microsoft.com/office/word/2015/wordml/symex" xmlns:wpg="http://schemas.microsoft.com/office/word/2010/wordprocessingGroup" xmlns:wpi="http://schemas.microsoft.com/office/word/2010/wordprocessingInk" xmlns:wne="http://schemas.microsoft.com/office/word/2006/wordml" xmlns:wps="http://schemas.microsoft.com/office/word/2010/wordprocessingShape" mc:Ignorable="w14 w15 w16se wp14">
+<w:numbering xmlns:wpc="http://schemas.microsoft.com/office/word/2010/wordprocessingCanvas" xmlns:cx="http://schemas.microsoft.com/office/drawing/2014/chartex" xmlns:cx1="http://schemas.microsoft.com/office/drawing/2015/9/8/chartex" xmlns:cx2="http://schemas.microsoft.com/office/drawing/2015/10/21/chartex" xmlns:cx3="http://schemas.microsoft.com/office/drawing/2016/5/9/chartex" xmlns:cx4="http://schemas.microsoft.com/office/drawing/2016/5/10/chartex" xmlns:cx5="http://schemas.microsoft.com/office/drawing/2016/5/11/chartex" xmlns:cx6="http://schemas.microsoft.com/office/drawing/2016/5/12/chartex" xmlns:cx7="http://schemas.microsoft.com/office/drawing/2016/5/13/chartex" xmlns:cx8="http://schemas.microsoft.com/office/drawing/2016/5/14/chartex" xmlns:mc="http://schemas.openxmlformats.org/markup-compatibility/2006" xmlns:aink="http://schemas.microsoft.com/office/drawing/2016/ink" xmlns:am3d="http://schemas.microsoft.com/office/drawing/2017/model3d" xmlns:o="urn:schemas-microsoft-com:office:office" xmlns:oel="http://schemas.microsoft.com/office/2019/extlst" xmlns:r="http://schemas.openxmlformats.org/officeDocument/2006/relationships" xmlns:m="http://schemas.openxmlformats.org/officeDocument/2006/math" xmlns:v="urn:schemas-microsoft-com:vml" xmlns:wp14="http://schemas.microsoft.com/office/word/2010/wordprocessingDrawing" xmlns:wp="http://schemas.openxmlformats.org/drawingml/2006/wordprocessingDrawing" xmlns:w10="urn:schemas-microsoft-com:office:word" xmlns:w="http://schemas.openxmlformats.org/wordprocessingml/2006/main" xmlns:w14="http://schemas.microsoft.com/office/word/2010/wordml" xmlns:w15="http://schemas.microsoft.com/office/word/2012/wordml" xmlns:w16cex="http://schemas.microsoft.com/office/word/2018/wordml/cex" xmlns:w16cid="http://schemas.microsoft.com/office/word/2016/wordml/cid" xmlns:w16="http://schemas.microsoft.com/office/word/2018/wordml" xmlns:w16du="http://schemas.microsoft.com/office/word/2023/wordml/word16du" xmlns:w16sdtdh="http://schemas.microsoft.com/office/word/2020/wordml/sdtdatahash" xmlns:w16se="http://schemas.microsoft.com/office/word/2015/wordml/symex" xmlns:wpg="http://schemas.microsoft.com/office/word/2010/wordprocessingGroup" xmlns:wpi="http://schemas.microsoft.com/office/word/2010/wordprocessingInk" xmlns:wne="http://schemas.microsoft.com/office/word/2006/wordml" xmlns:wps="http://schemas.microsoft.com/office/word/2010/wordprocessingShape" mc:Ignorable="w14 w15 w16se w16cid w16 w16cex w16sdtdh w16du wp14">
   <w:abstractNum w:abstractNumId="0" w15:restartNumberingAfterBreak="0">
     <w:nsid w:val="0A273E04"/>
     <w:multiLevelType w:val="hybridMultilevel"/>
@@ -3135,47 +3586,47 @@
       </w:pPr>
     </w:lvl>
   </w:abstractNum>
-  <w:num w:numId="1">
+  <w:num w:numId="1" w16cid:durableId="536358064">
     <w:abstractNumId w:val="4"/>
   </w:num>
-  <w:num w:numId="2">
+  <w:num w:numId="2" w16cid:durableId="1311013943">
     <w:abstractNumId w:val="6"/>
   </w:num>
-  <w:num w:numId="3">
+  <w:num w:numId="3" w16cid:durableId="966399293">
     <w:abstractNumId w:val="1"/>
   </w:num>
-  <w:num w:numId="4">
+  <w:num w:numId="4" w16cid:durableId="1710717035">
     <w:abstractNumId w:val="7"/>
   </w:num>
-  <w:num w:numId="5">
+  <w:num w:numId="5" w16cid:durableId="1315330049">
     <w:abstractNumId w:val="8"/>
   </w:num>
-  <w:num w:numId="6">
+  <w:num w:numId="6" w16cid:durableId="1924142303">
     <w:abstractNumId w:val="5"/>
   </w:num>
-  <w:num w:numId="7">
+  <w:num w:numId="7" w16cid:durableId="2112360776">
     <w:abstractNumId w:val="2"/>
   </w:num>
-  <w:num w:numId="8">
+  <w:num w:numId="8" w16cid:durableId="1469665809">
     <w:abstractNumId w:val="10"/>
   </w:num>
-  <w:num w:numId="9">
+  <w:num w:numId="9" w16cid:durableId="1992171327">
     <w:abstractNumId w:val="0"/>
   </w:num>
-  <w:num w:numId="10">
+  <w:num w:numId="10" w16cid:durableId="353963286">
     <w:abstractNumId w:val="3"/>
   </w:num>
-  <w:num w:numId="11">
+  <w:num w:numId="11" w16cid:durableId="1850022713">
     <w:abstractNumId w:val="11"/>
   </w:num>
-  <w:num w:numId="12">
+  <w:num w:numId="12" w16cid:durableId="1335911415">
     <w:abstractNumId w:val="9"/>
   </w:num>
 </w:numbering>
 </file>
 
 <file path=word/styles.xml><?xml version="1.0" encoding="utf-8"?>
-<w:styles xmlns:mc="http://schemas.openxmlformats.org/markup-compatibility/2006" xmlns:r="http://schemas.openxmlformats.org/officeDocument/2006/relationships" xmlns:w="http://schemas.openxmlformats.org/wordprocessingml/2006/main" xmlns:w14="http://schemas.microsoft.com/office/word/2010/wordml" xmlns:w15="http://schemas.microsoft.com/office/word/2012/wordml" xmlns:w16se="http://schemas.microsoft.com/office/word/2015/wordml/symex" mc:Ignorable="w14 w15 w16se">
+<w:styles xmlns:mc="http://schemas.openxmlformats.org/markup-compatibility/2006" xmlns:r="http://schemas.openxmlformats.org/officeDocument/2006/relationships" xmlns:w="http://schemas.openxmlformats.org/wordprocessingml/2006/main" xmlns:w14="http://schemas.microsoft.com/office/word/2010/wordml" xmlns:w15="http://schemas.microsoft.com/office/word/2012/wordml" xmlns:w16cex="http://schemas.microsoft.com/office/word/2018/wordml/cex" xmlns:w16cid="http://schemas.microsoft.com/office/word/2016/wordml/cid" xmlns:w16="http://schemas.microsoft.com/office/word/2018/wordml" xmlns:w16du="http://schemas.microsoft.com/office/word/2023/wordml/word16du" xmlns:w16sdtdh="http://schemas.microsoft.com/office/word/2020/wordml/sdtdatahash" xmlns:w16se="http://schemas.microsoft.com/office/word/2015/wordml/symex" mc:Ignorable="w14 w15 w16se w16cid w16 w16cex w16sdtdh w16du">
   <w:docDefaults>
     <w:rPrDefault>
       <w:rPr>
@@ -3191,7 +3642,7 @@
       </w:pPr>
     </w:pPrDefault>
   </w:docDefaults>
-  <w:latentStyles w:defLockedState="0" w:defUIPriority="99" w:defSemiHidden="0" w:defUnhideWhenUsed="0" w:defQFormat="0" w:count="371">
+  <w:latentStyles w:defLockedState="0" w:defUIPriority="99" w:defSemiHidden="0" w:defUnhideWhenUsed="0" w:defQFormat="0" w:count="376">
     <w:lsdException w:name="Normal" w:uiPriority="0" w:qFormat="1"/>
     <w:lsdException w:name="heading 1" w:uiPriority="0" w:qFormat="1"/>
     <w:lsdException w:name="heading 2" w:semiHidden="1" w:uiPriority="9" w:unhideWhenUsed="1" w:qFormat="1"/>
@@ -3563,6 +4014,11 @@
     <w:lsdException w:name="List Table 5 Dark Accent 6" w:uiPriority="50"/>
     <w:lsdException w:name="List Table 6 Colorful Accent 6" w:uiPriority="51"/>
     <w:lsdException w:name="List Table 7 Colorful Accent 6" w:uiPriority="52"/>
+    <w:lsdException w:name="Mention" w:semiHidden="1" w:unhideWhenUsed="1"/>
+    <w:lsdException w:name="Smart Hyperlink" w:semiHidden="1" w:unhideWhenUsed="1"/>
+    <w:lsdException w:name="Hashtag" w:semiHidden="1" w:unhideWhenUsed="1"/>
+    <w:lsdException w:name="Unresolved Mention" w:semiHidden="1" w:unhideWhenUsed="1"/>
+    <w:lsdException w:name="Smart Link" w:semiHidden="1" w:unhideWhenUsed="1"/>
   </w:latentStyles>
   <w:style w:type="paragraph" w:default="1" w:styleId="Normal">
     <w:name w:val="Normal"/>
@@ -3908,6 +4364,18 @@
       </w:tblBorders>
     </w:tblPr>
   </w:style>
+  <w:style w:type="character" w:styleId="UnresolvedMention">
+    <w:name w:val="Unresolved Mention"/>
+    <w:basedOn w:val="DefaultParagraphFont"/>
+    <w:uiPriority w:val="99"/>
+    <w:semiHidden/>
+    <w:unhideWhenUsed/>
+    <w:rsid w:val="006C2A0B"/>
+    <w:rPr>
+      <w:color w:val="605E5C"/>
+      <w:shd w:val="clear" w:color="auto" w:fill="E1DFDD"/>
+    </w:rPr>
+  </w:style>
 </w:styles>
 </file>
 

</xml_diff>